<commit_message>
Table cleanup, work on m25% model.
</commit_message>
<xml_diff>
--- a/sros3.docx
+++ b/sros3.docx
@@ -92,7 +92,7 @@
         <w:pStyle w:val="FirstParagraph"/>
       </w:pPr>
       <w:r>
-        <w:t xml:space="preserve">Surface fire behaviour is frequently observed beneath forest canopies under conditions of low to moderate wind speed and moisture deficit. Surface rate of spread (ROS) models can provide guidance for suppression crews and can be incorporated into fire management tools such as fire growth modelling systems. We used a database of primarily experimental surface fires in conifer and deciduous stands to fit simple empirical models of fire ROS that can be readily integrated within operational decision support systems. A variety of empirical models were tested based on variables including the Canadian Initial Spread Index (</w:t>
+        <w:t xml:space="preserve">Surface fire behaviour is frequently observed beneath the canopy of Canadian forests under moderate wind speed and moisture deficit conditions. Surface rate of spread (ROS) models can provide guidance for suppression crews and can be incorporated into fire management tools such as fire growth modelling systems. We used a database of primarily experimental surface fires in conifer and deciduous stands to fit simple empirical models of fire ROS that can be readily integrated within operational decision support systems. A variety of empirical models were tested based on variables including the Canadian Initial Spread Index (</w:t>
       </w:r>
       <w:r>
         <w:rPr>
@@ -140,7 +140,7 @@
         <w:t xml:space="preserve">SFC</w:t>
       </w:r>
       <w:r>
-        <w:t xml:space="preserve">) or fuel type. The simplest model finds surface ROS equal to 1.5 % of the open 10 m</w:t>
+        <w:t xml:space="preserve">) or fuel type class. The simplest model finds surface ROS equal to 1.5 % of the open 10 m</w:t>
       </w:r>
       <w:r>
         <w:t xml:space="preserve"> </w:t>
@@ -186,7 +186,7 @@
         <w:t xml:space="preserve">-1</w:t>
       </w:r>
       <w:r>
-        <w:t xml:space="preserve">, satisfactory for many fire forecasting applications, including designing conifer fuel treatments.</w:t>
+        <w:t xml:space="preserve">, satisfactory for many fire forecasting applications, including designing hazard reduction treatments.</w:t>
       </w:r>
     </w:p>
     <w:bookmarkStart w:id="20" w:name="process---get-sf-data"/>
@@ -600,7 +600,7 @@
         <w:pStyle w:val="FirstParagraph"/>
       </w:pPr>
       <w:r>
-        <w:t xml:space="preserve">As the FBP System was being developed, CE Van Wagner proposed a more flexible theoretical dual equilibrium conifer crown fire model concept. This involved two notional functions for a given conifer stand describing the expected ROS of crown fires, RSC, and</w:t>
+        <w:t xml:space="preserve">As the FBP System was being developed, CE Van Wagner (CEVW) proposed a more flexible theoretical dual equilibrium conifer crown fire model concept. This involved two notional functions for a given conifer stand describing the expected ROS of crown fires, RSC, and</w:t>
       </w:r>
       <w:r>
         <w:t xml:space="preserve"> </w:t>
@@ -699,7 +699,7 @@
         <w:t xml:space="preserve">[6]</w:t>
       </w:r>
       <w:r>
-        <w:t xml:space="preserve">. Two additional RSS models and parameters were suggested shortly thereafter, associated with surface fire spread in immature and mature jack pine (</w:t>
+        <w:t xml:space="preserve">. Two additional RSS models and parameters were suggested by CEVW shortly thereafter, associated with surface fire spread in immature and mature jack pine (</w:t>
       </w:r>
       <w:r>
         <w:rPr>
@@ -1627,7 +1627,7 @@
         <w:pStyle w:val="BodyText"/>
       </w:pPr>
       <w:r>
-        <w:t xml:space="preserve">For model feature selection, we tested all combinations of predictors:</w:t>
+        <w:t xml:space="preserve">For model feature selection, we tested weather and fuel predictors:</w:t>
       </w:r>
       <w:r>
         <w:t xml:space="preserve"> </w:t>
@@ -1907,7 +1907,7 @@
         <w:t xml:space="preserve">sqrt(SFC)</w:t>
       </w:r>
       <w:r>
-        <w:t xml:space="preserve">. All variable combinations (1-4 predictors) were tested using the</w:t>
+        <w:t xml:space="preserve">. All variable combinations (1-5 predictors) were tested using an exhaustive variable search with the R function</w:t>
       </w:r>
       <w:r>
         <w:t xml:space="preserve"> </w:t>
@@ -1916,16 +1916,10 @@
         <w:t xml:space="preserve">‘</w:t>
       </w:r>
       <w:r>
-        <w:t xml:space="preserve">leaps</w:t>
+        <w:t xml:space="preserve">leaps::regsubsets()</w:t>
       </w:r>
       <w:r>
         <w:t xml:space="preserve">’</w:t>
-      </w:r>
-      <w:r>
-        <w:t xml:space="preserve"> </w:t>
-      </w:r>
-      <w:r>
-        <w:t xml:space="preserve">package in R</w:t>
       </w:r>
       <w:r>
         <w:t xml:space="preserve"> </w:t>
@@ -2232,7 +2226,7 @@
         <w:pStyle w:val="BodyText"/>
       </w:pPr>
       <w:r>
-        <w:t xml:space="preserve">Potential fitted models were compared using common evaluation metrics for linear and non-linear models: root mean squared error (RMSE), mean absolute error (MAE), mean absolute percentage error (MAPE), and Ephron’s pseudo-r squared (ER2). ER2 is a measure that is appropriate for comparing the variability captured by a models when widely-divergent linear, non-linear, and forced-intercept models are being compared</w:t>
+        <w:t xml:space="preserve">Potential fitted models were compared using common evaluation metrics for linear and non-linear models: root mean squared error (RMSE), mean absolute error (MAE), mean absolute percentage error (MAPE), and Ephron’s pseudo-r squared (ER2). ER2 is a measure that is appropriate for comparing the variability represented by models when widely-divergent predictor forms are being compared, including linear, non-linear, and forced-intercept models</w:t>
       </w:r>
       <w:r>
         <w:t xml:space="preserve"> </w:t>
@@ -2249,7 +2243,7 @@
         <w:pStyle w:val="BodyText"/>
       </w:pPr>
       <w:r>
-        <w:t xml:space="preserve">There were many observations at lower fire danger (i.e., ISI) levels and relatively fewer associated with higher wind and lower moisture conditions (ISI &gt; ~10); while this was not surprising for a dataset of conifer surface fires (most high-ISI fires were crown fires), it meant that a small number of high-ISI observations were disproportionally influential and there was insufficient data for independent validation. All analyses were performed in RStudio 2024.04 (Posit Software, Boston, MA, USA) with R version 4.2.1.</w:t>
+        <w:t xml:space="preserve">There were many observations at lower fire danger (i.e., ISI) levels and relatively fewer associated with higher wind and lower moisture conditions (ISI &gt; ~10). While this was not surprising for a dataset of conifer surface fires (most high-ISI fires were crown fires), it meant that a small number of high-ISI observations were disproportionally influential and there was insufficient data for independent validation. All analyses were performed in RStudio 2024.04 (Posit Software, Boston, MA, USA) with R version 4.2.1.</w:t>
       </w:r>
     </w:p>
     <w:bookmarkEnd w:id="34"/>
@@ -2673,7 +2667,22 @@
           <w:i/>
           <w:iCs/>
         </w:rPr>
-        <w:t xml:space="preserve">Caption: Figure 2. Overview of experimental burn observations by wind speed (WS), rate of spread (ROS) and type of fire showing simple linear trends. S, PC, and AC refer to surface, passive crown, and active crown fire behaviour types, respectively. The black line represents the</w:t>
+        <w:t xml:space="preserve">Caption: Figure 2. Overview of experimental burn observations by 10 m wind speed (WS</w:t>
+      </w:r>
+      <w:r>
+        <w:rPr>
+          <w:i/>
+          <w:iCs/>
+          <w:vertAlign w:val="subscript"/>
+        </w:rPr>
+        <w:t xml:space="preserve">10</w:t>
+      </w:r>
+      <w:r>
+        <w:rPr>
+          <w:i/>
+          <w:iCs/>
+        </w:rPr>
+        <w:t xml:space="preserve">), rate of spread (ROS) and type of fire showing simple linear trends. S, PC, and AC refer to surface, passive crown, and active crown fire behaviour types, respectively. The black line represents the</w:t>
       </w:r>
       <w:r>
         <w:rPr>
@@ -2715,7 +2724,51 @@
           <w:i/>
           <w:iCs/>
         </w:rPr>
-        <w:t xml:space="preserve">for surface fire behaviour: ROS=0.25 * WS (ROS in m/min; WS in km/h).</w:t>
+        <w:t xml:space="preserve">for surface fire behaviour: ROS=0.25 * WS</w:t>
+      </w:r>
+      <w:r>
+        <w:rPr>
+          <w:i/>
+          <w:iCs/>
+          <w:vertAlign w:val="subscript"/>
+        </w:rPr>
+        <w:t xml:space="preserve">10</w:t>
+      </w:r>
+      <w:r>
+        <w:rPr>
+          <w:i/>
+          <w:iCs/>
+        </w:rPr>
+        <w:t xml:space="preserve"> </w:t>
+      </w:r>
+      <w:r>
+        <w:rPr>
+          <w:i/>
+          <w:iCs/>
+        </w:rPr>
+        <w:t xml:space="preserve">(ROS in m/min; WS</w:t>
+      </w:r>
+      <w:r>
+        <w:rPr>
+          <w:i/>
+          <w:iCs/>
+          <w:vertAlign w:val="subscript"/>
+        </w:rPr>
+        <w:t xml:space="preserve">10</w:t>
+      </w:r>
+      <w:r>
+        <w:rPr>
+          <w:i/>
+          <w:iCs/>
+        </w:rPr>
+        <w:t xml:space="preserve"> </w:t>
+      </w:r>
+      <w:r>
+        <w:rPr>
+          <w:i/>
+          <w:iCs/>
+        </w:rPr>
+        <w:t xml:space="preserve">in km/h).</w:t>
       </w:r>
     </w:p>
     <w:p>
@@ -2750,7 +2803,7 @@
         <w:t xml:space="preserve">-1</w:t>
       </w:r>
       <w:r>
-        <w:t xml:space="preserve">. The fitted linear trend shown in Fig 2 (green line) represents a very simple baseline linear surface ROS model for conifer observations (Model 1, n= 65 ; adjusted</w:t>
+        <w:t xml:space="preserve">. The fitted linear trend shown in Fig 2 (green line) represents a very simple baseline linear surface ROS model for conifer observations (Model 1, n= 65 ; root mean squared error (RMSE)=1.60, adjusted</w:t>
       </w:r>
       <w:r>
         <w:t xml:space="preserve"> </w:t>
@@ -2774,19 +2827,75 @@
         <w:t xml:space="preserve"> </w:t>
       </w:r>
       <w:r>
-        <w:t xml:space="preserve">= 0.319), with a slope of 0.2459. We note that this is quite close to a slope of 0.25, a potential model (</w:t>
-      </w:r>
-      <w:r>
-        <w:t xml:space="preserve">‘</w:t>
-      </w:r>
-      <w:r>
-        <w:t xml:space="preserve">25%WS</w:t>
-      </w:r>
-      <w:r>
-        <w:t xml:space="preserve">’</w:t>
-      </w:r>
-      <w:r>
-        <w:t xml:space="preserve">) forced through the intercept conducive to rapid mental calculation based on wind speed alone.</w:t>
+        <w:t xml:space="preserve">= 0.319). Noting that the intercept was very small and the slope ($</w:t>
+      </w:r>
+      <w:r>
+        <w:t xml:space="preserve"> </w:t>
+      </w:r>
+      <w:r>
+        <w:t xml:space="preserve">_ 1=0.2459$) very close to 0.25, simple forced-intercept models were tested,</w:t>
+      </w:r>
+      <w:r>
+        <w:t xml:space="preserve"> </w:t>
+      </w:r>
+      <m:oMath>
+        <m:r>
+          <m:t>R</m:t>
+        </m:r>
+        <m:r>
+          <m:t>O</m:t>
+        </m:r>
+        <m:r>
+          <m:t>S</m:t>
+        </m:r>
+        <m:r>
+          <m:rPr>
+            <m:sty m:val="p"/>
+          </m:rPr>
+          <m:t>=</m:t>
+        </m:r>
+        <m:sSub>
+          <m:e>
+            <m:r>
+              <m:t>β</m:t>
+            </m:r>
+          </m:e>
+          <m:sub>
+            <m:r>
+              <m:t>1</m:t>
+            </m:r>
+          </m:sub>
+        </m:sSub>
+        <m:r>
+          <m:rPr>
+            <m:sty m:val="p"/>
+          </m:rPr>
+          <m:t>⋅</m:t>
+        </m:r>
+        <m:r>
+          <m:t>W</m:t>
+        </m:r>
+        <m:sSub>
+          <m:e>
+            <m:r>
+              <m:t>S</m:t>
+            </m:r>
+          </m:e>
+          <m:sub>
+            <m:r>
+              <m:t>10</m:t>
+            </m:r>
+          </m:sub>
+        </m:sSub>
+      </m:oMath>
+      <w:r>
+        <w:t xml:space="preserve">, with</w:t>
+      </w:r>
+      <w:r>
+        <w:t xml:space="preserve"> </w:t>
+      </w:r>
+      <w:r>
+        <w:t xml:space="preserve">equal to 0.2 or 0.25 (e.g., Fig. 2).</w:t>
       </w:r>
     </w:p>
     <w:bookmarkEnd w:id="41"/>
@@ -2844,7 +2953,7 @@
         <w:t xml:space="preserve"> </w:t>
       </w:r>
       <w:r>
-        <w:t xml:space="preserve">to be strong predictors of ROS, as expected. The best 1-4 variable sROS predictor combinations all contained one of these variables as linear or squared terms (Appendix B). These were forced through the origin due to the known lack of fire spread potential during low wind and high moisture conditions (e.g. ISI &lt; 2) and in order to produce models usable across a broad range of wildfire conditions (i.e.,</w:t>
+        <w:t xml:space="preserve">to be strong predictors of ROS, as expected. The best 1-5 variable sROS predictors all contained one of these variables as linear or squared terms (Appendix B). These were forced through the origin due to the known lack of fire spread potential during low wind and high moisture conditions (e.g. ISI &lt; 2) and in order to produce models usable across a broad range of wildfire conditions (i.e.,</w:t>
       </w:r>
       <w:r>
         <w:t xml:space="preserve"> </w:t>
@@ -9417,7 +9526,7 @@
         <w:t xml:space="preserve">[for site and experimental descriptions see 35]</w:t>
       </w:r>
       <w:r>
-        <w:t xml:space="preserve">. Models 2–4 included all fires, while models 5–15 excluded fires that exhibited more significant torching, as noted. Excluding the FBP models (16 –19),</w:t>
+        <w:t xml:space="preserve">. Models 2–4 included all observations originally classed as surface fires, while models 5–15 excluded fires with significant torching, as noted. Excluding the FBP and CEVW models (16 –19),</w:t>
       </w:r>
       <w:r>
         <w:t xml:space="preserve"> </w:t>
@@ -9484,7 +9593,7 @@
         <w:t xml:space="preserve">-1</w:t>
       </w:r>
       <w:r>
-        <w:t xml:space="preserve">, respectively. Also shown are evaluation results using the previously described Van Wagner and FBP surface fire models. Models forms 1–4 and 13–14, using the boreal conifer observations, had lower variability and thus better performance (lower RMSE, higher ER2, lower MAE and MAPE) than analogous models fitted to the larger aggregated dataset (Models 5 – 12, 15).</w:t>
+        <w:t xml:space="preserve">, respectively. Models forms 1–4 and 13–14, using the boreal conifer observations, had lower variability and thus better performance (lower RMSE, higher ER2, lower MAE and MAPE) than analogous models fitted to the larger aggregated dataset (Models 5 – 12, 15).</w:t>
       </w:r>
     </w:p>
     <w:p>
@@ -9668,19 +9777,7 @@
         <w:pStyle w:val="BodyText"/>
       </w:pPr>
       <w:r>
-        <w:t xml:space="preserve">Table 1 also compares ROS predictions for conifer stands from the older Van Wagner</w:t>
-      </w:r>
-      <w:r>
-        <w:t xml:space="preserve"> </w:t>
-      </w:r>
-      <w:r>
-        <w:t xml:space="preserve">[22]</w:t>
-      </w:r>
-      <w:r>
-        <w:t xml:space="preserve"> </w:t>
-      </w:r>
-      <w:r>
-        <w:t xml:space="preserve">and FBP surface fire functions, as well as the M25% model, with the new fitted models. High MAE and MAPE values, and negative values for ER2, suggest very poor performance by (especially) the C-4s and C-6s models compared to the fire observations. The C-3s, D1, and M25% models, in contrast, are in the lower end of the range of model performance, but otherwise appear to produce unbiased results. When evaluated against the deciduous data alone, the D-1 model had the following diagnostics: RMSE=0.568; MAE=1.297; MAPE=0.988; ER2=0.543.</w:t>
+        <w:t xml:space="preserve">Table 1 also compares ROS predictions for conifer stands from the CEVW and FBP surface fire functions, as well as the M25% model, with the new fitted models. High MAE and MAPE values, and negative values for ER2, suggest very poor performance by (especially) the C-4s and C-6s models compared to the fire observations. The C-3s, D1, and M25% models, in contrast, are in the lower end of the range of model performance, but otherwise appear to produce unbiased results. When evaluated against the deciduous data alone, the D-1 model had the following diagnostics: RMSE=0.568; MAE=1.297; MAPE=0.988; ER2=0.543.</w:t>
       </w:r>
       <w:r>
         <w:rPr>
@@ -9731,6 +9828,59 @@
       </w:r>
       <w:r>
         <w:t xml:space="preserve">model (Model 12) over other model forms.</w:t>
+      </w:r>
+    </w:p>
+    <w:p>
+      <w:pPr>
+        <w:pStyle w:val="BodyText"/>
+      </w:pPr>
+      <w:r>
+        <w:t xml:space="preserve">As for the simple forced-intercept wind speed model (Fig. 2), the best overall fit was with</w:t>
+      </w:r>
+      <w:r>
+        <w:t xml:space="preserve"> </w:t>
+      </w:r>
+      <w:r>
+        <w:rPr>
+          <w:vertAlign w:val="subscript"/>
+        </w:rPr>
+        <w:t xml:space="preserve">1</w:t>
+      </w:r>
+      <w:r>
+        <w:t xml:space="preserve"> </w:t>
+      </w:r>
+      <w:r>
+        <w:t xml:space="preserve">of 0.2, with RMSE=1.62. However, at higher wind speed values,</w:t>
+      </w:r>
+      <w:r>
+        <w:t xml:space="preserve"> </w:t>
+      </w:r>
+      <w:r>
+        <w:rPr>
+          <w:vertAlign w:val="subscript"/>
+        </w:rPr>
+        <w:t xml:space="preserve">1</w:t>
+      </w:r>
+      <w:r>
+        <w:t xml:space="preserve"> </w:t>
+      </w:r>
+      <w:r>
+        <w:t xml:space="preserve">of 0.25 was marginally superior (RMSE=1.19) than</w:t>
+      </w:r>
+      <w:r>
+        <w:t xml:space="preserve"> </w:t>
+      </w:r>
+      <w:r>
+        <w:rPr>
+          <w:vertAlign w:val="subscript"/>
+        </w:rPr>
+        <w:t xml:space="preserve">1</w:t>
+      </w:r>
+      <w:r>
+        <w:t xml:space="preserve"> </w:t>
+      </w:r>
+      <w:r>
+        <w:t xml:space="preserve">of 0.2 (RMSE=1.21).</w:t>
       </w:r>
     </w:p>
     <w:bookmarkEnd w:id="52"/>
@@ -10866,7 +11016,7 @@
         <w:t xml:space="preserve">sa</w:t>
       </w:r>
       <w:r>
-        <w:t xml:space="preserve">. This allows for some ability to represent, for instance, thinning treatments, where physical modelling studies have suggested that reducing stand density can increase surface ROS</w:t>
+        <w:t xml:space="preserve">. This allows for some ability to represent, for instance, forest thinning treatments, where physical modelling studies have suggested that reducing stand density can increase surface ROS</w:t>
       </w:r>
       <w:r>
         <w:t xml:space="preserve"> </w:t>
@@ -10875,7 +11025,7 @@
         <w:t xml:space="preserve">[e.g., 70,71]</w:t>
       </w:r>
       <w:r>
-        <w:t xml:space="preserve">. However, the effects of such differences are relatively small in the present models as the only relationship being simulated is the effects of large density category differences on fuel moisture in the</w:t>
+        <w:t xml:space="preserve">. However, the effects of such differences are relatively small in the present sROS models as the only relationship being simulated is the effect of categorical density differences on fuel moisture in the</w:t>
       </w:r>
       <w:r>
         <w:t xml:space="preserve"> </w:t>
@@ -10899,7 +11049,31 @@
         <w:t xml:space="preserve"> </w:t>
       </w:r>
       <w:r>
-        <w:t xml:space="preserve">model. More significant changes (e.g. clearcutting or severe density reductions) are unlikely to be adequately represented. For instance, in a pine stand under FFMC 92, DMC 100, WS</w:t>
+        <w:t xml:space="preserve">model; expected changes to in-stand winds are not represented. In addition, more significant density changes (e.g. clearcutting or severe density reductions) are unlikely to be adequately represented by the</w:t>
+      </w:r>
+      <w:r>
+        <w:t xml:space="preserve"> </w:t>
+      </w:r>
+      <w:r>
+        <w:rPr>
+          <w:i/>
+          <w:iCs/>
+        </w:rPr>
+        <w:t xml:space="preserve">mc</w:t>
+      </w:r>
+      <w:r>
+        <w:rPr>
+          <w:i/>
+          <w:iCs/>
+          <w:vertAlign w:val="subscript"/>
+        </w:rPr>
+        <w:t xml:space="preserve">sa</w:t>
+      </w:r>
+      <w:r>
+        <w:t xml:space="preserve"> </w:t>
+      </w:r>
+      <w:r>
+        <w:t xml:space="preserve">categories. For instance, in a pine stand under FFMC 92, DMC 100, WS</w:t>
       </w:r>
       <w:r>
         <w:rPr>
@@ -11032,7 +11206,7 @@
         <w:t xml:space="preserve">-1</w:t>
       </w:r>
       <w:r>
-        <w:t xml:space="preserve">, holding weather indices constant. This is a small difference for capturing the full range of silvicultural management options. For instance; tree density is often reduced by 70-80% in hazard reduction treatments</w:t>
+        <w:t xml:space="preserve">, holding weather indices constant. This is a small difference for capturing the full range of silvicultural management options or stand conditions. For instance; tree density is often reduced by 70-80% in hazard reduction treatments</w:t>
       </w:r>
       <w:r>
         <w:t xml:space="preserve"> </w:t>
@@ -11041,7 +11215,7 @@
         <w:t xml:space="preserve">[58,72]</w:t>
       </w:r>
       <w:r>
-        <w:t xml:space="preserve">. The present models are likely most appropriate for moderately open to closed conifer stands; a lower limit for crown closure would likely to be near 20 % (the level of opening of the more open PPDF and jack pine experiments). Below this limit, very open forests and parkland or savannah-type stand structure would have much greater wind penetration</w:t>
+        <w:t xml:space="preserve">. The present models are likely most appropriate for moderately open to closed conifer stands; a lower limit for crown closure would likely to be near 20 % (the level of opening of the more open PPDF and jack pine experiments). Below this limit, very open forests and parkland or savannah-type stand structure would be expected to have much greater wind penetration</w:t>
       </w:r>
       <w:r>
         <w:t xml:space="preserve"> </w:t>
@@ -11053,7 +11227,7 @@
         <w:t xml:space="preserve"> </w:t>
       </w:r>
       <w:r>
-        <w:t xml:space="preserve">and could potentially support significantly faster surface fire spread than appears in our data.</w:t>
+        <w:t xml:space="preserve">and might support significantly faster surface fire spread than appears in our data.</w:t>
       </w:r>
     </w:p>
     <w:p>
@@ -11061,7 +11235,28 @@
         <w:pStyle w:val="BodyText"/>
       </w:pPr>
       <w:r>
-        <w:t xml:space="preserve">As noted, the major limitation of these ROS models and underlying data dataset are the paucity of observations at higher danger conditions (ws or</w:t>
+        <w:t xml:space="preserve">As noted, the major limitation of these ROS models and underlying data dataset are the paucity of observations at higher danger conditions (</w:t>
+      </w:r>
+      <w:r>
+        <w:rPr>
+          <w:i/>
+          <w:iCs/>
+        </w:rPr>
+        <w:t xml:space="preserve">WS</w:t>
+      </w:r>
+      <w:r>
+        <w:rPr>
+          <w:i/>
+          <w:iCs/>
+          <w:vertAlign w:val="subscript"/>
+        </w:rPr>
+        <w:t xml:space="preserve">10</w:t>
+      </w:r>
+      <w:r>
+        <w:t xml:space="preserve"> </w:t>
+      </w:r>
+      <w:r>
+        <w:t xml:space="preserve">or</w:t>
       </w:r>
       <w:r>
         <w:t xml:space="preserve"> </w:t>
@@ -11074,7 +11269,7 @@
         <w:t xml:space="preserve">ISI</w:t>
       </w:r>
       <w:r>
-        <w:t xml:space="preserve">). For improving these empirical models, there is no substitute for additional high quality observations. Surface fire observations spreading under high indices would necessarily have high LCBH and-or low SFC; else they would be expected to exhibit crown fire behaviour. Additional surface fire observations under such conditions (high wind, low moisture) are unlikely to come from experimental burning, but could be detected from opportunistic imaging of spreading wildfires</w:t>
+        <w:t xml:space="preserve">). For improving empirical models, there is no substitute for additional high quality observations. Surface fire observations spreading under high indices would necessarily have high LCBH and-or low SFC; else they would be expected to exhibit crown fire behaviour. Additional surface fire observations under such conditions (high wind, low moisture) are unlikely to come from experimental burning, but could be detected from opportunistic imaging of spreading wildfires</w:t>
       </w:r>
       <w:r>
         <w:t xml:space="preserve"> </w:t>
@@ -11185,7 +11380,7 @@
         <w:t xml:space="preserve">2</w:t>
       </w:r>
       <w:r>
-        <w:t xml:space="preserve">). For example, the conditions in the previous paragraph example (pine stand in summer) but with WS</w:t>
+        <w:t xml:space="preserve">) under high wind - dry fuel conditions. For example, the conditions in the previous paragraph example (pine stand in summer) but with WS</w:t>
       </w:r>
       <w:r>
         <w:rPr>
@@ -11337,7 +11532,39 @@
         <w:t xml:space="preserve"> </w:t>
       </w:r>
       <w:r>
-        <w:t xml:space="preserve">models - as an approximate value suitable for mental arithmetic and rapid field use. However, the unit difference (km h</w:t>
+        <w:t xml:space="preserve">models - as an approximate value suitable for mental arithmetic and rapid field use. The model with slope of</w:t>
+      </w:r>
+      <w:r>
+        <w:t xml:space="preserve"> </w:t>
+      </w:r>
+      <m:oMath>
+        <m:sSub>
+          <m:e>
+            <m:r>
+              <m:t>β</m:t>
+            </m:r>
+          </m:e>
+          <m:sub>
+            <m:r>
+              <m:t>1</m:t>
+            </m:r>
+          </m:sub>
+        </m:sSub>
+        <m:r>
+          <m:rPr>
+            <m:sty m:val="p"/>
+          </m:rPr>
+          <m:t>=</m:t>
+        </m:r>
+        <m:r>
+          <m:t>0.25</m:t>
+        </m:r>
+      </m:oMath>
+      <w:r>
+        <w:t xml:space="preserve"> </w:t>
+      </w:r>
+      <w:r>
+        <w:t xml:space="preserve">is preferred over a slope of 0.2 due to its better fit under higher wind speeds. Importantly, the unit difference (km h</w:t>
       </w:r>
       <w:r>
         <w:rPr>
@@ -11358,7 +11585,7 @@
         <w:t xml:space="preserve">-1</w:t>
       </w:r>
       <w:r>
-        <w:t xml:space="preserve">) is critical in the present case for proper usage. An equal comparison with, for instance, the 10% rule (same units) equates to 1.5 % of the</w:t>
+        <w:t xml:space="preserve">) is critical in understanding the present case for proper usage. An exact analogy with, for instance, the 10% rule equates the 25% model to 1.5 % of the</w:t>
       </w:r>
       <w:r>
         <w:t xml:space="preserve"> </w:t>
@@ -11379,7 +11606,10 @@
         <w:t xml:space="preserve">10</w:t>
       </w:r>
       <w:r>
-        <w:t xml:space="preserve">. This also presents a finding of interest: on average, experimental conifer crown fires in Canada are 5.6 times faster than experimental surface fires under similar wind speeds, since the most accurate approximation for crown fires was 8.4 % of the</w:t>
+        <w:t xml:space="preserve"> </w:t>
+      </w:r>
+      <w:r>
+        <w:t xml:space="preserve">after unit conversion. This also presents a finding of interest: on average, experimental conifer crown fires in Canada are about 6 times faster than experimental surface fires under similar wind speeds, since the most accurate approximation for crown fires was 8.4 % of the</w:t>
       </w:r>
       <w:r>
         <w:t xml:space="preserve"> </w:t>
@@ -11406,7 +11636,7 @@
         <w:t xml:space="preserve">[77]</w:t>
       </w:r>
       <w:r>
-        <w:t xml:space="preserve">; (8.4/1.5=5.6).</w:t>
+        <w:t xml:space="preserve">; (8.4/1.5=5.6; and 8.4/1.2=7).</w:t>
       </w:r>
     </w:p>
     <w:bookmarkEnd w:id="66"/>
@@ -18209,7 +18439,7 @@
         <w:pStyle w:val="BodyText"/>
       </w:pPr>
       <w:r>
-        <w:t xml:space="preserve">The information in these two theses were reanalyzed in order to merge these fires into the modelling database. Stand structure at Dewdrop consisted of a low density overstory and mostly herbaceous understory; mean canopy closure was 27.2 %. Litter and duff cover were described as patchy to nonexistent</w:t>
+        <w:t xml:space="preserve">The Dewdrop observations were reanalyzed in order to merge these fires into the modelling database with common units and analysis methods. Stand structure at Dewdrop consisted of a low density overstory and mostly herbaceous understory; mean canopy closure was 27.2 %. Litter and duff cover were described as patchy to nonexistent</w:t>
       </w:r>
       <w:r>
         <w:t xml:space="preserve"> </w:t>
@@ -18277,7 +18507,7 @@
         <w:t xml:space="preserve"> </w:t>
       </w:r>
       <w:r>
-        <w:t xml:space="preserve">for DC description), and probably the overall frequency of larger diameter trees at Dewdrop (&gt; 17 % of trees in the</w:t>
+        <w:t xml:space="preserve">for DC description), and probably the overall frequency of larger diameter standing trees at Dewdrop, the source of the CWD (&gt; 17 % of trees in the</w:t>
       </w:r>
       <w:r>
         <w:t xml:space="preserve"> </w:t>
@@ -18360,7 +18590,7 @@
         <w:t xml:space="preserve">[84–86]</w:t>
       </w:r>
       <w:r>
-        <w:t xml:space="preserve">. The high SFC at Dewdrop from CWD therefore could overpredict fire intensity and crown fire tendency</w:t>
+        <w:t xml:space="preserve">. The high SFC at Dewdrop from smoldering CWD could therefore overpredict fire intensity as well as crown fire tendency</w:t>
       </w:r>
       <w:r>
         <w:t xml:space="preserve"> </w:t>
@@ -18369,7 +18599,7 @@
         <w:t xml:space="preserve">[35,53]</w:t>
       </w:r>
       <w:r>
-        <w:t xml:space="preserve">. To compensate, new SFC values at Dewdrop were calculated excluding the CWD contribution. Including only consumption from finer fuels (grass and herbs, litter, duff, and woody debris &lt; 7.6 cm) resulted in a recalculated (notably lower: 2.01 kg m</w:t>
+        <w:t xml:space="preserve">. To compensate, new SFC values at Dewdrop were calculated excluding the CWD contribution. The updated SFC included only consumption from finer fuels (grass and herbs, litter, duff, and woody debris &lt; 7.6 cm) and resulted in a new (notably lower: 2.01 kg m</w:t>
       </w:r>
       <w:r>
         <w:rPr>
@@ -18648,7 +18878,7 @@
         <w:pStyle w:val="BodyText"/>
       </w:pPr>
       <w:r>
-        <w:t xml:space="preserve">These analyses allowed us to incorporate the dry cordilleran Dewdrop experimental fires in our surface fire models (aggregated fuels), despite being somewhat distinct from the primarily boreal conifer and deciduous experiments.</w:t>
+        <w:t xml:space="preserve">These analyses allowed us to incorporate the dry cordilleran Dewdrop experimental fires in our surface fire models (aggregated fuel type), despite being somewhat distinct from the primarily boreal conifer and deciduous experiments.</w:t>
       </w:r>
     </w:p>
     <w:p>
@@ -18695,13 +18925,13 @@
       </w:r>
     </w:p>
     <w:bookmarkEnd w:id="174"/>
-    <w:bookmarkStart w:id="175" w:name="Xad83328d3fde0905a56051b23fdf62bbd15d569"/>
+    <w:bookmarkStart w:id="175" w:name="X5bdb10a6fe83e068e953cf0deaebc25dffdd7e3"/>
     <w:p>
       <w:pPr>
         <w:pStyle w:val="Heading3"/>
       </w:pPr>
       <w:r>
-        <w:t xml:space="preserve">Appendix B: Variable matrix for model building</w:t>
+        <w:t xml:space="preserve">Appendix B: Matrix of predictors for model building</w:t>
       </w:r>
     </w:p>
     <w:p>
@@ -18719,7 +18949,15 @@
           <w:i/>
           <w:iCs/>
         </w:rPr>
-        <w:t xml:space="preserve">ISIsa</w:t>
+        <w:t xml:space="preserve">ISI</w:t>
+      </w:r>
+      <w:r>
+        <w:rPr>
+          <w:i/>
+          <w:iCs/>
+          <w:vertAlign w:val="subscript"/>
+        </w:rPr>
+        <w:t xml:space="preserve">sa</w:t>
       </w:r>
       <w:r>
         <w:t xml:space="preserve"> </w:t>
@@ -18732,7 +18970,15 @@
           <w:i/>
           <w:iCs/>
         </w:rPr>
-        <w:t xml:space="preserve">ISIsa</w:t>
+        <w:t xml:space="preserve">ISI</w:t>
+      </w:r>
+      <w:r>
+        <w:rPr>
+          <w:i/>
+          <w:iCs/>
+          <w:vertAlign w:val="subscript"/>
+        </w:rPr>
+        <w:t xml:space="preserve">sa</w:t>
       </w:r>
       <w:r>
         <w:t xml:space="preserve">/</w:t>
@@ -18742,10 +18988,67 @@
           <w:i/>
           <w:iCs/>
         </w:rPr>
-        <w:t xml:space="preserve">ISIsa2</w:t>
-      </w:r>
-      <w:r>
-        <w:t xml:space="preserve">) were superior based on RMSE, ER2, MAE and MAPE; however, using ISI (ISI/ISI2), results were equivocal, with better (higher) ER2 for the ISI/ISI2 models, but also higher (worse) RMSE and MAE for single predictor models. For MAPE, the ISI model was superior to the ws + mcFFMC combination.</w:t>
+        <w:t xml:space="preserve">ISI</w:t>
+      </w:r>
+      <w:r>
+        <w:rPr>
+          <w:i/>
+          <w:iCs/>
+          <w:vertAlign w:val="subscript"/>
+        </w:rPr>
+        <w:t xml:space="preserve">sa</w:t>
+      </w:r>
+      <w:r>
+        <w:rPr>
+          <w:i/>
+          <w:iCs/>
+          <w:vertAlign w:val="superscript"/>
+        </w:rPr>
+        <w:t xml:space="preserve">2</w:t>
+      </w:r>
+      <w:r>
+        <w:t xml:space="preserve">) were superior based on RMSE, ER2, MAE and MAPE; however, using ISI (ISI/ISI</w:t>
+      </w:r>
+      <w:r>
+        <w:rPr>
+          <w:vertAlign w:val="superscript"/>
+        </w:rPr>
+        <w:t xml:space="preserve">2</w:t>
+      </w:r>
+      <w:r>
+        <w:t xml:space="preserve">), results were equivocal, with better (higher) ER2 for the ISI/ISI</w:t>
+      </w:r>
+      <w:r>
+        <w:rPr>
+          <w:vertAlign w:val="superscript"/>
+        </w:rPr>
+        <w:t xml:space="preserve">2</w:t>
+      </w:r>
+      <w:r>
+        <w:t xml:space="preserve"> </w:t>
+      </w:r>
+      <w:r>
+        <w:t xml:space="preserve">models, but also higher (worse) RMSE and MAE for single predictor models. For MAPE, the ISI model was superior to the ws + mc</w:t>
+      </w:r>
+      <w:r>
+        <w:rPr>
+          <w:vertAlign w:val="subscript"/>
+        </w:rPr>
+        <w:t xml:space="preserve">FFMC</w:t>
+      </w:r>
+      <w:r>
+        <w:t xml:space="preserve"> </w:t>
+      </w:r>
+      <w:r>
+        <w:t xml:space="preserve">combination.</w:t>
+      </w:r>
+    </w:p>
+    <w:p>
+      <w:pPr>
+        <w:pStyle w:val="BodyText"/>
+      </w:pPr>
+      <w:r>
+        <w:t xml:space="preserve">###[Table A1: Variable matrix]</w:t>
       </w:r>
     </w:p>
     <w:p>
@@ -18756,7 +19059,7 @@
         <w:rPr>
           <w:rStyle w:val="VerbatimChar"/>
         </w:rPr>
-        <w:t xml:space="preserve">##          ws  ws2 FFMC ISI ISI2 MC.SA isi.m isi.m2 SFC SFC2 SFC.sqrt FTPPDF</w:t>
+        <w:t xml:space="preserve">## Warning: Since gt v0.6.0 the `fmt_missing()` function is deprecated and will soon be</w:t>
       </w:r>
       <w:r>
         <w:br/>
@@ -18765,7 +19068,7 @@
         <w:rPr>
           <w:rStyle w:val="VerbatimChar"/>
         </w:rPr>
-        <w:t xml:space="preserve">## 1  ( 1 ) " " " " " "  " " "*"  " "   " "   " "    " " " "  " "      " "   </w:t>
+        <w:t xml:space="preserve">## removed.</w:t>
       </w:r>
       <w:r>
         <w:br/>
@@ -18774,7 +19077,7 @@
         <w:rPr>
           <w:rStyle w:val="VerbatimChar"/>
         </w:rPr>
-        <w:t xml:space="preserve">## 1  ( 2 ) " " " " " "  " " " "  " "   " "   "*"    " " " "  " "      " "   </w:t>
+        <w:t xml:space="preserve">## • Use the `sub_missing()` function instead.</w:t>
       </w:r>
       <w:r>
         <w:br/>
@@ -18783,704 +19086,7 @@
         <w:rPr>
           <w:rStyle w:val="VerbatimChar"/>
         </w:rPr>
-        <w:t xml:space="preserve">## 1  ( 3 ) " " " " " "  " " " "  " "   "*"   " "    " " " "  " "      " "   </w:t>
-      </w:r>
-      <w:r>
-        <w:br/>
-      </w:r>
-      <w:r>
-        <w:rPr>
-          <w:rStyle w:val="VerbatimChar"/>
-        </w:rPr>
-        <w:t xml:space="preserve">## 2  ( 1 ) " " " " " "  " " "*"  " "   " "   " "    " " " "  " "      "*"   </w:t>
-      </w:r>
-      <w:r>
-        <w:br/>
-      </w:r>
-      <w:r>
-        <w:rPr>
-          <w:rStyle w:val="VerbatimChar"/>
-        </w:rPr>
-        <w:t xml:space="preserve">## 2  ( 2 ) " " " " " "  " " "*"  " "   " "   "*"    " " " "  " "      " "   </w:t>
-      </w:r>
-      <w:r>
-        <w:br/>
-      </w:r>
-      <w:r>
-        <w:rPr>
-          <w:rStyle w:val="VerbatimChar"/>
-        </w:rPr>
-        <w:t xml:space="preserve">## 2  ( 3 ) " " " " " "  " " " "  " "   " "   "*"    " " " "  " "      " "   </w:t>
-      </w:r>
-      <w:r>
-        <w:br/>
-      </w:r>
-      <w:r>
-        <w:rPr>
-          <w:rStyle w:val="VerbatimChar"/>
-        </w:rPr>
-        <w:t xml:space="preserve">## 3  ( 1 ) " " " " " "  " " "*"  " "   "*"   " "    " " " "  " "      "*"   </w:t>
-      </w:r>
-      <w:r>
-        <w:br/>
-      </w:r>
-      <w:r>
-        <w:rPr>
-          <w:rStyle w:val="VerbatimChar"/>
-        </w:rPr>
-        <w:t xml:space="preserve">## 3  ( 2 ) " " " " " "  " " "*"  " "   " "   "*"    " " " "  " "      "*"   </w:t>
-      </w:r>
-      <w:r>
-        <w:br/>
-      </w:r>
-      <w:r>
-        <w:rPr>
-          <w:rStyle w:val="VerbatimChar"/>
-        </w:rPr>
-        <w:t xml:space="preserve">## 3  ( 3 ) " " " " " "  "*" "*"  " "   " "   " "    " " " "  " "      "*"   </w:t>
-      </w:r>
-      <w:r>
-        <w:br/>
-      </w:r>
-      <w:r>
-        <w:rPr>
-          <w:rStyle w:val="VerbatimChar"/>
-        </w:rPr>
-        <w:t xml:space="preserve">## 4  ( 1 ) " " " " "*"  "*" "*"  " "   " "   " "    " " " "  " "      "*"   </w:t>
-      </w:r>
-      <w:r>
-        <w:br/>
-      </w:r>
-      <w:r>
-        <w:rPr>
-          <w:rStyle w:val="VerbatimChar"/>
-        </w:rPr>
-        <w:t xml:space="preserve">## 4  ( 2 ) " " " " " "  "*" "*"  " "   " "   " "    " " " "  " "      "*"   </w:t>
-      </w:r>
-      <w:r>
-        <w:br/>
-      </w:r>
-      <w:r>
-        <w:rPr>
-          <w:rStyle w:val="VerbatimChar"/>
-        </w:rPr>
-        <w:t xml:space="preserve">## 4  ( 3 ) " " " " " "  "*" "*"  "*"   " "   " "    " " " "  " "      "*"   </w:t>
-      </w:r>
-      <w:r>
-        <w:br/>
-      </w:r>
-      <w:r>
-        <w:rPr>
-          <w:rStyle w:val="VerbatimChar"/>
-        </w:rPr>
-        <w:t xml:space="preserve">##          MC.SA_dens DMC MC.FFMC</w:t>
-      </w:r>
-      <w:r>
-        <w:br/>
-      </w:r>
-      <w:r>
-        <w:rPr>
-          <w:rStyle w:val="VerbatimChar"/>
-        </w:rPr>
-        <w:t xml:space="preserve">## 1  ( 1 ) " "        " " " "    </w:t>
-      </w:r>
-      <w:r>
-        <w:br/>
-      </w:r>
-      <w:r>
-        <w:rPr>
-          <w:rStyle w:val="VerbatimChar"/>
-        </w:rPr>
-        <w:t xml:space="preserve">## 1  ( 2 ) " "        " " " "    </w:t>
-      </w:r>
-      <w:r>
-        <w:br/>
-      </w:r>
-      <w:r>
-        <w:rPr>
-          <w:rStyle w:val="VerbatimChar"/>
-        </w:rPr>
-        <w:t xml:space="preserve">## 1  ( 3 ) " "        " " " "    </w:t>
-      </w:r>
-      <w:r>
-        <w:br/>
-      </w:r>
-      <w:r>
-        <w:rPr>
-          <w:rStyle w:val="VerbatimChar"/>
-        </w:rPr>
-        <w:t xml:space="preserve">## 2  ( 1 ) " "        " " " "    </w:t>
-      </w:r>
-      <w:r>
-        <w:br/>
-      </w:r>
-      <w:r>
-        <w:rPr>
-          <w:rStyle w:val="VerbatimChar"/>
-        </w:rPr>
-        <w:t xml:space="preserve">## 2  ( 2 ) " "        " " " "    </w:t>
-      </w:r>
-      <w:r>
-        <w:br/>
-      </w:r>
-      <w:r>
-        <w:rPr>
-          <w:rStyle w:val="VerbatimChar"/>
-        </w:rPr>
-        <w:t xml:space="preserve">## 2  ( 3 ) "*"        " " " "    </w:t>
-      </w:r>
-      <w:r>
-        <w:br/>
-      </w:r>
-      <w:r>
-        <w:rPr>
-          <w:rStyle w:val="VerbatimChar"/>
-        </w:rPr>
-        <w:t xml:space="preserve">## 3  ( 1 ) " "        " " " "    </w:t>
-      </w:r>
-      <w:r>
-        <w:br/>
-      </w:r>
-      <w:r>
-        <w:rPr>
-          <w:rStyle w:val="VerbatimChar"/>
-        </w:rPr>
-        <w:t xml:space="preserve">## 3  ( 2 ) " "        " " " "    </w:t>
-      </w:r>
-      <w:r>
-        <w:br/>
-      </w:r>
-      <w:r>
-        <w:rPr>
-          <w:rStyle w:val="VerbatimChar"/>
-        </w:rPr>
-        <w:t xml:space="preserve">## 3  ( 3 ) " "        " " " "    </w:t>
-      </w:r>
-      <w:r>
-        <w:br/>
-      </w:r>
-      <w:r>
-        <w:rPr>
-          <w:rStyle w:val="VerbatimChar"/>
-        </w:rPr>
-        <w:t xml:space="preserve">## 4  ( 1 ) " "        " " " "    </w:t>
-      </w:r>
-      <w:r>
-        <w:br/>
-      </w:r>
-      <w:r>
-        <w:rPr>
-          <w:rStyle w:val="VerbatimChar"/>
-        </w:rPr>
-        <w:t xml:space="preserve">## 4  ( 2 ) "*"        " " " "    </w:t>
-      </w:r>
-      <w:r>
-        <w:br/>
-      </w:r>
-      <w:r>
-        <w:rPr>
-          <w:rStyle w:val="VerbatimChar"/>
-        </w:rPr>
-        <w:t xml:space="preserve">## 4  ( 3 ) " "        " " " "</w:t>
-      </w:r>
-    </w:p>
-    <w:bookmarkEnd w:id="175"/>
-    <w:bookmarkStart w:id="176" w:name="appendix-c-final-model-coefficients"/>
-    <w:p>
-      <w:pPr>
-        <w:pStyle w:val="Heading3"/>
-      </w:pPr>
-      <w:r>
-        <w:t xml:space="preserve">Appendix C: Final model coefficients</w:t>
-      </w:r>
-    </w:p>
-    <w:p>
-      <w:pPr>
-        <w:pStyle w:val="SourceCode"/>
-      </w:pPr>
-      <w:r>
-        <w:rPr>
-          <w:rStyle w:val="VerbatimChar"/>
-        </w:rPr>
-        <w:t xml:space="preserve">## # A tibble: 29 × 6</w:t>
-      </w:r>
-      <w:r>
-        <w:br/>
-      </w:r>
-      <w:r>
-        <w:rPr>
-          <w:rStyle w:val="VerbatimChar"/>
-        </w:rPr>
-        <w:t xml:space="preserve">##    Model              Term        Estimate std.error statistic  p.value</w:t>
-      </w:r>
-      <w:r>
-        <w:br/>
-      </w:r>
-      <w:r>
-        <w:rPr>
-          <w:rStyle w:val="VerbatimChar"/>
-        </w:rPr>
-        <w:t xml:space="preserve">##    &lt;chr&gt;              &lt;chr&gt;          &lt;dbl&gt;     &lt;dbl&gt;     &lt;dbl&gt;    &lt;dbl&gt;</w:t>
-      </w:r>
-      <w:r>
-        <w:br/>
-      </w:r>
-      <w:r>
-        <w:rPr>
-          <w:rStyle w:val="VerbatimChar"/>
-        </w:rPr>
-        <w:t xml:space="preserve">##  1 1. wslin.con       (Intercept)  -0.584   0.510        -1.15 2.56e- 1</w:t>
-      </w:r>
-      <w:r>
-        <w:br/>
-      </w:r>
-      <w:r>
-        <w:rPr>
-          <w:rStyle w:val="VerbatimChar"/>
-        </w:rPr>
-        <w:t xml:space="preserve">##  2 .                  ws            0.246   0.0442        5.57 5.72e- 7</w:t>
-      </w:r>
-      <w:r>
-        <w:br/>
-      </w:r>
-      <w:r>
-        <w:rPr>
-          <w:rStyle w:val="VerbatimChar"/>
-        </w:rPr>
-        <w:t xml:space="preserve">##  3 2. isilin.con      (Intercept)  -1.77    0.590        -3.00 4.09e- 3</w:t>
-      </w:r>
-      <w:r>
-        <w:br/>
-      </w:r>
-      <w:r>
-        <w:rPr>
-          <w:rStyle w:val="VerbatimChar"/>
-        </w:rPr>
-        <w:t xml:space="preserve">##  4 .                  ISI           0.486   0.0703        6.91 5.76e- 9</w:t>
-      </w:r>
-      <w:r>
-        <w:br/>
-      </w:r>
-      <w:r>
-        <w:rPr>
-          <w:rStyle w:val="VerbatimChar"/>
-        </w:rPr>
-        <w:t xml:space="preserve">##  5 3. ISI2.con        I(ISI^2)      0.0281  0.00188      14.9  5.65e-21</w:t>
-      </w:r>
-      <w:r>
-        <w:br/>
-      </w:r>
-      <w:r>
-        <w:rPr>
-          <w:rStyle w:val="VerbatimChar"/>
-        </w:rPr>
-        <w:t xml:space="preserve">##  6 4. isim2.con       I(isi.m^2)    0.0234  0.00170      13.8  1.88e-19</w:t>
-      </w:r>
-      <w:r>
-        <w:br/>
-      </w:r>
-      <w:r>
-        <w:rPr>
-          <w:rStyle w:val="VerbatimChar"/>
-        </w:rPr>
-        <w:t xml:space="preserve">##  7 5. WS2.agg         I(ws^2)       0.0101  0.000818     12.3  4.85e-21</w:t>
-      </w:r>
-      <w:r>
-        <w:br/>
-      </w:r>
-      <w:r>
-        <w:rPr>
-          <w:rStyle w:val="VerbatimChar"/>
-        </w:rPr>
-        <w:t xml:space="preserve">##  8 6. ISI2.agg        I(ISI^2)      0.0164  0.00119      13.8  5.61e-24</w:t>
-      </w:r>
-      <w:r>
-        <w:br/>
-      </w:r>
-      <w:r>
-        <w:rPr>
-          <w:rStyle w:val="VerbatimChar"/>
-        </w:rPr>
-        <w:t xml:space="preserve">##  9 7. ISI2SFC.agg     I(ISI^2)      0.0132  0.00127      10.4  1.29e-16</w:t>
-      </w:r>
-      <w:r>
-        <w:br/>
-      </w:r>
-      <w:r>
-        <w:rPr>
-          <w:rStyle w:val="VerbatimChar"/>
-        </w:rPr>
-        <w:t xml:space="preserve">## 10 .                  sqrt(SFC)     0.958   0.208         4.61 1.44e- 5</w:t>
-      </w:r>
-      <w:r>
-        <w:br/>
-      </w:r>
-      <w:r>
-        <w:rPr>
-          <w:rStyle w:val="VerbatimChar"/>
-        </w:rPr>
-        <w:t xml:space="preserve">## 11 8. isim2.agg       I(isi.m^2)    0.0176  0.000982     18.0  1.68e-31</w:t>
-      </w:r>
-      <w:r>
-        <w:br/>
-      </w:r>
-      <w:r>
-        <w:rPr>
-          <w:rStyle w:val="VerbatimChar"/>
-        </w:rPr>
-        <w:t xml:space="preserve">## 12 9. isim2SFC.agg    I(isi.m^2)    0.0153  0.00111      13.8  4.50e-23</w:t>
-      </w:r>
-      <w:r>
-        <w:br/>
-      </w:r>
-      <w:r>
-        <w:rPr>
-          <w:rStyle w:val="VerbatimChar"/>
-        </w:rPr>
-        <w:t xml:space="preserve">## 13 .                  sqrt(SFC)     0.596   0.183         3.25 1.65e- 3</w:t>
-      </w:r>
-      <w:r>
-        <w:br/>
-      </w:r>
-      <w:r>
-        <w:rPr>
-          <w:rStyle w:val="VerbatimChar"/>
-        </w:rPr>
-        <w:t xml:space="preserve">## 14 10. crisi.asy.agg  b             0.0620  0.0131        4.74 7.99e- 6</w:t>
-      </w:r>
-      <w:r>
-        <w:br/>
-      </w:r>
-      <w:r>
-        <w:rPr>
-          <w:rStyle w:val="VerbatimChar"/>
-        </w:rPr>
-        <w:t xml:space="preserve">## 15 .                  c             2.04    0.432         4.71 9.21e- 6</w:t>
-      </w:r>
-      <w:r>
-        <w:br/>
-      </w:r>
-      <w:r>
-        <w:rPr>
-          <w:rStyle w:val="VerbatimChar"/>
-        </w:rPr>
-        <w:t xml:space="preserve">## 16 11. crisim.asy.agg b             0.0672  0.0111        6.07 3.07e- 8</w:t>
-      </w:r>
-      <w:r>
-        <w:br/>
-      </w:r>
-      <w:r>
-        <w:rPr>
-          <w:rStyle w:val="VerbatimChar"/>
-        </w:rPr>
-        <w:t xml:space="preserve">## 17 .                  c             2.25    0.409         5.50 3.58e- 7</w:t>
-      </w:r>
-      <w:r>
-        <w:br/>
-      </w:r>
-      <w:r>
-        <w:rPr>
-          <w:rStyle w:val="VerbatimChar"/>
-        </w:rPr>
-        <w:t xml:space="preserve">## 18 12. axb.isi.agg    a             0.0957  0.0348        2.75 7.22e- 3</w:t>
-      </w:r>
-      <w:r>
-        <w:br/>
-      </w:r>
-      <w:r>
-        <w:rPr>
-          <w:rStyle w:val="VerbatimChar"/>
-        </w:rPr>
-        <w:t xml:space="preserve">## 19 .                  b             1.39    0.132        10.6  2.19e-17</w:t>
-      </w:r>
-      <w:r>
-        <w:br/>
-      </w:r>
-      <w:r>
-        <w:rPr>
-          <w:rStyle w:val="VerbatimChar"/>
-        </w:rPr>
-        <w:t xml:space="preserve">## 20 13. crisi.asy.con  b             0.135   0.0163        8.26 7.65e-11</w:t>
-      </w:r>
-      <w:r>
-        <w:br/>
-      </w:r>
-      <w:r>
-        <w:rPr>
-          <w:rStyle w:val="VerbatimChar"/>
-        </w:rPr>
-        <w:t xml:space="preserve">## 21 .                  c             5.77    1.16          4.99 8.14e- 6</w:t>
-      </w:r>
-      <w:r>
-        <w:br/>
-      </w:r>
-      <w:r>
-        <w:rPr>
-          <w:rStyle w:val="VerbatimChar"/>
-        </w:rPr>
-        <w:t xml:space="preserve">## 22 14. crisim.asy.con b             0.101   0.0147        6.88 1.03e- 8</w:t>
-      </w:r>
-      <w:r>
-        <w:br/>
-      </w:r>
-      <w:r>
-        <w:rPr>
-          <w:rStyle w:val="VerbatimChar"/>
-        </w:rPr>
-        <w:t xml:space="preserve">## 23 .                  c             4.16    0.858         4.85 1.27e- 5</w:t>
-      </w:r>
-      <w:r>
-        <w:br/>
-      </w:r>
-      <w:r>
-        <w:rPr>
-          <w:rStyle w:val="VerbatimChar"/>
-        </w:rPr>
-        <w:t xml:space="preserve">## 24 15. ftisi          ISI           0.556   0.0654        8.51 5.40e-13</w:t>
-      </w:r>
-      <w:r>
-        <w:br/>
-      </w:r>
-      <w:r>
-        <w:rPr>
-          <w:rStyle w:val="VerbatimChar"/>
-        </w:rPr>
-        <w:t xml:space="preserve">## 25 .                  FTCon        -2.58    0.560        -4.60 1.44e- 5</w:t>
-      </w:r>
-      <w:r>
-        <w:br/>
-      </w:r>
-      <w:r>
-        <w:rPr>
-          <w:rStyle w:val="VerbatimChar"/>
-        </w:rPr>
-        <w:t xml:space="preserve">## 26 .                  FTDecid      -1.34    0.559        -2.40 1.86e- 2</w:t>
-      </w:r>
-      <w:r>
-        <w:br/>
-      </w:r>
-      <w:r>
-        <w:rPr>
-          <w:rStyle w:val="VerbatimChar"/>
-        </w:rPr>
-        <w:t xml:space="preserve">## 27 .                  FTPPDF        3.03    1.16          2.61 1.07e- 2</w:t>
-      </w:r>
-      <w:r>
-        <w:br/>
-      </w:r>
-      <w:r>
-        <w:rPr>
-          <w:rStyle w:val="VerbatimChar"/>
-        </w:rPr>
-        <w:t xml:space="preserve">## 28 .                  ISI:FTDecid  -0.226   0.0794       -2.85 5.56e- 3</w:t>
-      </w:r>
-      <w:r>
-        <w:br/>
-      </w:r>
-      <w:r>
-        <w:rPr>
-          <w:rStyle w:val="VerbatimChar"/>
-        </w:rPr>
-        <w:t xml:space="preserve">## 29 .                  ISI:FTPPDF   -0.417   0.154        -2.70 8.42e- 3</w:t>
-      </w:r>
-    </w:p>
-    <w:bookmarkEnd w:id="176"/>
-    <w:bookmarkStart w:id="177" w:name="table-a2-extended-sfc-table"/>
-    <w:p>
-      <w:pPr>
-        <w:pStyle w:val="Heading3"/>
-      </w:pPr>
-      <w:r>
-        <w:t xml:space="preserve">Table A2: Extended SFC table</w:t>
-      </w:r>
-    </w:p>
-    <w:p>
-      <w:pPr>
-        <w:pStyle w:val="FirstParagraph"/>
-      </w:pPr>
-      <w:r>
-        <w:t xml:space="preserve">Extended ROS predictions were compared for the three aggregated data models with two predictors, Models 7, 9 and 15:</w:t>
-      </w:r>
-      <w:r>
-        <w:t xml:space="preserve"> </w:t>
-      </w:r>
-      <w:r>
-        <w:rPr>
-          <w:i/>
-          <w:iCs/>
-        </w:rPr>
-        <w:t xml:space="preserve">ISI</w:t>
-      </w:r>
-      <w:r>
-        <w:t xml:space="preserve"> </w:t>
-      </w:r>
-      <w:r>
-        <w:t xml:space="preserve">(or</w:t>
-      </w:r>
-      <w:r>
-        <w:t xml:space="preserve"> </w:t>
-      </w:r>
-      <w:r>
-        <w:rPr>
-          <w:i/>
-          <w:iCs/>
-        </w:rPr>
-        <w:t xml:space="preserve">ISI</w:t>
-      </w:r>
-      <w:r>
-        <w:rPr>
-          <w:i/>
-          <w:iCs/>
-          <w:vertAlign w:val="subscript"/>
-        </w:rPr>
-        <w:t xml:space="preserve">sa</w:t>
-      </w:r>
-      <w:r>
-        <w:t xml:space="preserve">) and</w:t>
-      </w:r>
-      <w:r>
-        <w:t xml:space="preserve"> </w:t>
-      </w:r>
-      <w:r>
-        <w:rPr>
-          <w:i/>
-          <w:iCs/>
-        </w:rPr>
-        <w:t xml:space="preserve">SFC,</w:t>
-      </w:r>
-      <w:r>
-        <w:t xml:space="preserve"> </w:t>
-      </w:r>
-      <w:r>
-        <w:t xml:space="preserve">and</w:t>
-      </w:r>
-      <w:r>
-        <w:t xml:space="preserve"> </w:t>
-      </w:r>
-      <w:r>
-        <w:rPr>
-          <w:i/>
-          <w:iCs/>
-        </w:rPr>
-        <w:t xml:space="preserve">ISI</w:t>
-      </w:r>
-      <w:r>
-        <w:t xml:space="preserve"> </w:t>
-      </w:r>
-      <w:r>
-        <w:t xml:space="preserve">and fuel type (Table S2). SFC-based models used a</w:t>
-      </w:r>
-      <w:r>
-        <w:t xml:space="preserve"> </w:t>
-      </w:r>
-      <w:r>
-        <w:rPr>
-          <w:i/>
-          <w:iCs/>
-        </w:rPr>
-        <w:t xml:space="preserve">sqrt(SFC)</w:t>
-      </w:r>
-      <w:r>
-        <w:t xml:space="preserve"> </w:t>
-      </w:r>
-      <w:r>
-        <w:t xml:space="preserve">term, which performed slightly better (</w:t>
-      </w:r>
-      <w:r>
-        <w:rPr>
-          <w:i/>
-          <w:iCs/>
-        </w:rPr>
-        <w:t xml:space="preserve">ISI</w:t>
-      </w:r>
-      <w:r>
-        <w:t xml:space="preserve">: Efron’s R</w:t>
-      </w:r>
-      <w:r>
-        <w:rPr>
-          <w:vertAlign w:val="superscript"/>
-        </w:rPr>
-        <w:t xml:space="preserve">2</w:t>
-      </w:r>
-      <w:r>
-        <w:t xml:space="preserve">=0.5159);</w:t>
-      </w:r>
-      <w:r>
-        <w:t xml:space="preserve"> </w:t>
-      </w:r>
-      <w:r>
-        <w:rPr>
-          <w:i/>
-          <w:iCs/>
-        </w:rPr>
-        <w:t xml:space="preserve">ISI</w:t>
-      </w:r>
-      <w:r>
-        <w:rPr>
-          <w:i/>
-          <w:iCs/>
-          <w:vertAlign w:val="subscript"/>
-        </w:rPr>
-        <w:t xml:space="preserve">sa</w:t>
-      </w:r>
-      <w:r>
-        <w:t xml:space="preserve">: adjusted R</w:t>
-      </w:r>
-      <w:r>
-        <w:rPr>
-          <w:vertAlign w:val="superscript"/>
-        </w:rPr>
-        <w:t xml:space="preserve">2</w:t>
-      </w:r>
-      <w:r>
-        <w:t xml:space="preserve">=0.6623) than an untransformed</w:t>
-      </w:r>
-      <w:r>
-        <w:t xml:space="preserve"> </w:t>
-      </w:r>
-      <w:r>
-        <w:rPr>
-          <w:i/>
-          <w:iCs/>
-        </w:rPr>
-        <w:t xml:space="preserve">SFC</w:t>
-      </w:r>
-      <w:r>
-        <w:t xml:space="preserve"> </w:t>
-      </w:r>
-      <w:r>
-        <w:t xml:space="preserve">term (</w:t>
-      </w:r>
-      <w:r>
-        <w:rPr>
-          <w:i/>
-          <w:iCs/>
-        </w:rPr>
-        <w:t xml:space="preserve">ISI</w:t>
-      </w:r>
-      <w:r>
-        <w:t xml:space="preserve">: 0.489 ;</w:t>
-      </w:r>
-      <w:r>
-        <w:t xml:space="preserve"> </w:t>
-      </w:r>
-      <w:r>
-        <w:rPr>
-          <w:i/>
-          <w:iCs/>
-        </w:rPr>
-        <w:t xml:space="preserve">ISI</w:t>
-      </w:r>
-      <w:r>
-        <w:rPr>
-          <w:i/>
-          <w:iCs/>
-          <w:vertAlign w:val="subscript"/>
-        </w:rPr>
-        <w:t xml:space="preserve">sa</w:t>
-      </w:r>
-      <w:r>
-        <w:t xml:space="preserve">: 0.6476 , respectively).</w:t>
+        <w:t xml:space="preserve">## This warning is displayed once every 8 hours.</w:t>
       </w:r>
     </w:p>
     <w:p>
@@ -19530,7 +19136,7 @@
           <w:sz w:val="24"/>
           <w:color w:val="333333"/>
         </w:rPr>
-        <w:t xml:space="default">Extended prediction table for multivariate models</w:t>
+        <w:t xml:space="default">Matrix of predictors using best ROS models</w:t>
       </w:r>
     </w:p>
     <w:tbl xmlns:w="http://schemas.openxmlformats.org/wordprocessingml/2006/main" xmlns:wp="http://schemas.openxmlformats.org/drawingml/2006/wordprocessingDrawing" xmlns:r="http://schemas.openxmlformats.org/officeDocument/2006/relationships" xmlns:w14="http://schemas.microsoft.com/office/word/2010/wordml">
@@ -19553,14 +19159,18 @@
         <w:tc>
           <w:tcPr>
             <w:tcBorders>
-              <w:top w:val="single" w:sz="16" w:space="0" w:color="BLACK"/>
-              <w:start w:val="single" w:space="0" w:color="D3D3D3"/>
-            </w:tcBorders>
-          </w:tcPr>
-          <w:p>
-            <w:pPr>
-              <w:spacing w:before="0" w:after="60"/>
-              <w:keepNext/>
+              <w:top w:val="single" w:sz="16" w:space="0" w:color="D3D3D3"/>
+              <w:start w:val="single" w:space="0" w:color="D3D3D3"/>
+              <w:end w:val="single" w:space="0" w:color="D3D3D3"/>
+            </w:tcBorders>
+            <w:vMerge w:val="restart"/>
+            <w:vAlign w:val="bottom"/>
+          </w:tcPr>
+          <w:p>
+            <w:pPr>
+              <w:spacing w:before="0" w:after="60"/>
+              <w:keepNext/>
+              <w:jc w:val="start"/>
             </w:pPr>
             <w:r>
               <w:rPr>
@@ -19574,64 +19184,25 @@
         <w:tc>
           <w:tcPr>
             <w:tcBorders>
-              <w:top w:val="single" w:sz="16" w:space="0" w:color="BLACK"/>
-            </w:tcBorders>
-          </w:tcPr>
-          <w:p>
-            <w:pPr>
-              <w:spacing w:before="0" w:after="60"/>
-              <w:keepNext/>
-            </w:pPr>
-            <w:r>
-              <w:rPr>
-                <w:rFonts w:ascii="Calibri" w:hAnsi="Calibri"/>
-                <w:sz w:val="20"/>
-              </w:rPr>
-              <w:t xml:space="default"/>
-            </w:r>
-          </w:p>
-        </w:tc>
-        <w:tc>
-          <w:tcPr>
-            <w:tcBorders>
-              <w:top w:val="single" w:sz="16" w:space="0" w:color="BLACK"/>
-            </w:tcBorders>
-          </w:tcPr>
-          <w:p>
-            <w:pPr>
-              <w:spacing w:before="0" w:after="60"/>
-              <w:keepNext/>
-            </w:pPr>
-            <w:r>
-              <w:rPr>
-                <w:rFonts w:ascii="Calibri" w:hAnsi="Calibri"/>
-                <w:sz w:val="20"/>
-              </w:rPr>
-              <w:t xml:space="default"/>
-            </w:r>
-          </w:p>
-        </w:tc>
-        <w:tc>
-          <w:tcPr>
-            <w:tcBorders>
-              <w:top w:val="single" w:sz="16" w:space="0" w:color="BLACK"/>
-              <w:bottom w:val="single" w:sz="16" w:space="0" w:color="BLACK"/>
-              <w:end w:val="single" w:space="0" w:color="D3D3D3"/>
-            </w:tcBorders>
-            <w:gridSpan w:val="3"/>
-          </w:tcPr>
-          <w:p>
-            <w:pPr>
-              <w:spacing w:before="0" w:after="60"/>
-              <w:keepNext/>
-              <w:jc w:val="center"/>
-            </w:pPr>
-            <w:r>
-              <w:rPr>
-                <w:rFonts w:ascii="Calibri" w:hAnsi="Calibri"/>
-                <w:sz w:val="20"/>
-              </w:rPr>
-              <w:t xml:space="default">Predicted ROS (m/min)</w:t>
+              <w:top w:val="single" w:sz="16" w:space="0" w:color="D3D3D3"/>
+              <w:bottom w:val="single" w:sz="16" w:space="0" w:color="D3D3D3"/>
+              <w:start w:val="single" w:space="0" w:color="D3D3D3"/>
+              <w:end w:val="single" w:space="0" w:color="D3D3D3"/>
+            </w:tcBorders>
+            <w:gridSpan w:val="5"/>
+          </w:tcPr>
+          <w:p>
+            <w:pPr>
+              <w:spacing w:before="0" w:after="60"/>
+              <w:keepNext/>
+              <w:jc w:val="center"/>
+            </w:pPr>
+            <w:r>
+              <w:rPr>
+                <w:rFonts w:ascii="Calibri" w:hAnsi="Calibri"/>
+                <w:sz w:val="20"/>
+              </w:rPr>
+              <w:t xml:space="default">Values indicate ranking of best 1-5 variable (Best1v, Best2v, etc.) models, excluding intercept</w:t>
             </w:r>
           </w:p>
         </w:tc>
@@ -19644,6 +19215,1987 @@
         <w:tc>
           <w:tcPr>
             <w:tcBorders>
+              <w:bottom w:val="single" w:sz="16" w:space="0" w:color="D3D3D3"/>
+              <w:start w:val="single" w:space="0" w:color="D3D3D3"/>
+              <w:end w:val="single" w:space="0" w:color="D3D3D3"/>
+            </w:tcBorders>
+            <w:vMerge w:val="continue"/>
+          </w:tcPr>
+          <w:p>
+            <w:pPr>
+              <w:spacing w:before="0" w:after="60"/>
+              <w:keepNext/>
+            </w:pPr>
+            <w:r>
+              <w:rPr>
+                <w:rFonts w:ascii="Calibri" w:hAnsi="Calibri"/>
+                <w:sz w:val="20"/>
+              </w:rPr>
+              <w:t xml:space="default"/>
+            </w:r>
+          </w:p>
+        </w:tc>
+        <w:tc>
+          <w:tcPr>
+            <w:tcBorders>
+              <w:bottom w:val="single" w:sz="16" w:space="0" w:color="D3D3D3"/>
+              <w:start w:val="single" w:space="0" w:color="D3D3D3"/>
+            </w:tcBorders>
+          </w:tcPr>
+          <w:p>
+            <w:pPr>
+              <w:spacing w:before="0" w:after="60"/>
+              <w:keepNext/>
+              <w:jc w:val="end"/>
+            </w:pPr>
+            <w:r>
+              <w:rPr>
+                <w:rFonts w:ascii="Calibri" w:hAnsi="Calibri"/>
+                <w:sz w:val="20"/>
+              </w:rPr>
+              <w:t xml:space="default">Best1v</w:t>
+            </w:r>
+          </w:p>
+        </w:tc>
+        <w:tc>
+          <w:tcPr>
+            <w:tcBorders>
+              <w:bottom w:val="single" w:sz="16" w:space="0" w:color="D3D3D3"/>
+            </w:tcBorders>
+          </w:tcPr>
+          <w:p>
+            <w:pPr>
+              <w:spacing w:before="0" w:after="60"/>
+              <w:keepNext/>
+              <w:jc w:val="end"/>
+            </w:pPr>
+            <w:r>
+              <w:rPr>
+                <w:rFonts w:ascii="Calibri" w:hAnsi="Calibri"/>
+                <w:sz w:val="20"/>
+              </w:rPr>
+              <w:t xml:space="default">Best2v</w:t>
+            </w:r>
+          </w:p>
+        </w:tc>
+        <w:tc>
+          <w:tcPr>
+            <w:tcBorders>
+              <w:bottom w:val="single" w:sz="16" w:space="0" w:color="D3D3D3"/>
+            </w:tcBorders>
+          </w:tcPr>
+          <w:p>
+            <w:pPr>
+              <w:spacing w:before="0" w:after="60"/>
+              <w:keepNext/>
+              <w:jc w:val="end"/>
+            </w:pPr>
+            <w:r>
+              <w:rPr>
+                <w:rFonts w:ascii="Calibri" w:hAnsi="Calibri"/>
+                <w:sz w:val="20"/>
+              </w:rPr>
+              <w:t xml:space="default">Best3v</w:t>
+            </w:r>
+          </w:p>
+        </w:tc>
+        <w:tc>
+          <w:tcPr>
+            <w:tcBorders>
+              <w:bottom w:val="single" w:sz="16" w:space="0" w:color="D3D3D3"/>
+            </w:tcBorders>
+          </w:tcPr>
+          <w:p>
+            <w:pPr>
+              <w:spacing w:before="0" w:after="60"/>
+              <w:keepNext/>
+              <w:jc w:val="end"/>
+            </w:pPr>
+            <w:r>
+              <w:rPr>
+                <w:rFonts w:ascii="Calibri" w:hAnsi="Calibri"/>
+                <w:sz w:val="20"/>
+              </w:rPr>
+              <w:t xml:space="default">Best4v</w:t>
+            </w:r>
+          </w:p>
+        </w:tc>
+        <w:tc>
+          <w:tcPr>
+            <w:tcBorders>
+              <w:bottom w:val="single" w:sz="16" w:space="0" w:color="D3D3D3"/>
+              <w:end w:val="single" w:space="0" w:color="D3D3D3"/>
+            </w:tcBorders>
+          </w:tcPr>
+          <w:p>
+            <w:pPr>
+              <w:spacing w:before="0" w:after="60"/>
+              <w:keepNext/>
+              <w:jc w:val="end"/>
+            </w:pPr>
+            <w:r>
+              <w:rPr>
+                <w:rFonts w:ascii="Calibri" w:hAnsi="Calibri"/>
+                <w:sz w:val="20"/>
+              </w:rPr>
+              <w:t xml:space="default">Best5v</w:t>
+            </w:r>
+          </w:p>
+        </w:tc>
+      </w:tr>
+      <w:tr>
+        <w:trPr>
+          <w:cantSplit/>
+        </w:trPr>
+        <w:tc>
+          <w:tcPr>
+            <w:tcBorders>
+              <w:top w:val="single" w:space="0" w:color="D3D3D3"/>
+              <w:bottom w:val="single" w:space="0" w:color="D3D3D3"/>
+              <w:start w:val="single" w:space="0" w:color="D3D3D3"/>
+              <w:end w:val="single" w:space="0" w:color="D3D3D3"/>
+            </w:tcBorders>
+          </w:tcPr>
+          <w:p>
+            <w:pPr>
+              <w:spacing w:before="0" w:after="60"/>
+              <w:keepNext/>
+              <w:jc w:val="start"/>
+            </w:pPr>
+            <w:r>
+              <w:rPr>
+                <w:rFonts w:ascii="Calibri" w:hAnsi="Calibri"/>
+                <w:sz w:val="20"/>
+              </w:rPr>
+              <w:t xml:space="default">isi.m2</w:t>
+            </w:r>
+          </w:p>
+        </w:tc>
+        <w:tc>
+          <w:tcPr>
+            <w:tcBorders>
+              <w:top w:val="single" w:space="0" w:color="D3D3D3"/>
+              <w:bottom w:val="single" w:space="0" w:color="D3D3D3"/>
+              <w:start w:val="single" w:space="0" w:color="D3D3D3"/>
+              <w:end w:val="single" w:space="0" w:color="D3D3D3"/>
+            </w:tcBorders>
+          </w:tcPr>
+          <w:p>
+            <w:pPr>
+              <w:spacing w:before="0" w:after="60"/>
+              <w:keepNext/>
+              <w:jc w:val="end"/>
+            </w:pPr>
+            <w:r>
+              <w:rPr>
+                <w:rFonts w:ascii="Calibri" w:hAnsi="Calibri"/>
+                <w:sz w:val="20"/>
+              </w:rPr>
+              <w:t xml:space="default">1</w:t>
+            </w:r>
+          </w:p>
+        </w:tc>
+        <w:tc>
+          <w:tcPr>
+            <w:tcBorders>
+              <w:top w:val="single" w:space="0" w:color="D3D3D3"/>
+              <w:bottom w:val="single" w:space="0" w:color="D3D3D3"/>
+              <w:start w:val="single" w:space="0" w:color="D3D3D3"/>
+              <w:end w:val="single" w:space="0" w:color="D3D3D3"/>
+            </w:tcBorders>
+          </w:tcPr>
+          <w:p>
+            <w:pPr>
+              <w:spacing w:before="0" w:after="60"/>
+              <w:keepNext/>
+              <w:jc w:val="end"/>
+            </w:pPr>
+            <w:r>
+              <w:rPr>
+                <w:rFonts w:ascii="Calibri" w:hAnsi="Calibri"/>
+                <w:sz w:val="20"/>
+              </w:rPr>
+              <w:t xml:space="default">4</w:t>
+            </w:r>
+          </w:p>
+        </w:tc>
+        <w:tc>
+          <w:tcPr>
+            <w:tcBorders>
+              <w:top w:val="single" w:space="0" w:color="D3D3D3"/>
+              <w:bottom w:val="single" w:space="0" w:color="D3D3D3"/>
+              <w:start w:val="single" w:space="0" w:color="D3D3D3"/>
+              <w:end w:val="single" w:space="0" w:color="D3D3D3"/>
+            </w:tcBorders>
+          </w:tcPr>
+          <w:p>
+            <w:pPr>
+              <w:spacing w:before="0" w:after="60"/>
+              <w:keepNext/>
+              <w:jc w:val="end"/>
+            </w:pPr>
+            <w:r>
+              <w:rPr>
+                <w:rFonts w:ascii="Calibri" w:hAnsi="Calibri"/>
+                <w:sz w:val="20"/>
+              </w:rPr>
+              <w:t xml:space="default">-</w:t>
+            </w:r>
+          </w:p>
+        </w:tc>
+        <w:tc>
+          <w:tcPr>
+            <w:tcBorders>
+              <w:top w:val="single" w:space="0" w:color="D3D3D3"/>
+              <w:bottom w:val="single" w:space="0" w:color="D3D3D3"/>
+              <w:start w:val="single" w:space="0" w:color="D3D3D3"/>
+              <w:end w:val="single" w:space="0" w:color="D3D3D3"/>
+            </w:tcBorders>
+          </w:tcPr>
+          <w:p>
+            <w:pPr>
+              <w:spacing w:before="0" w:after="60"/>
+              <w:keepNext/>
+              <w:jc w:val="end"/>
+            </w:pPr>
+            <w:r>
+              <w:rPr>
+                <w:rFonts w:ascii="Calibri" w:hAnsi="Calibri"/>
+                <w:sz w:val="20"/>
+              </w:rPr>
+              <w:t xml:space="default">6</w:t>
+            </w:r>
+          </w:p>
+        </w:tc>
+        <w:tc>
+          <w:tcPr>
+            <w:tcBorders>
+              <w:top w:val="single" w:space="0" w:color="D3D3D3"/>
+              <w:bottom w:val="single" w:space="0" w:color="D3D3D3"/>
+              <w:start w:val="single" w:space="0" w:color="D3D3D3"/>
+              <w:end w:val="single" w:space="0" w:color="D3D3D3"/>
+            </w:tcBorders>
+          </w:tcPr>
+          <w:p>
+            <w:pPr>
+              <w:spacing w:before="0" w:after="60"/>
+              <w:keepNext/>
+              <w:jc w:val="end"/>
+            </w:pPr>
+            <w:r>
+              <w:rPr>
+                <w:rFonts w:ascii="Calibri" w:hAnsi="Calibri"/>
+                <w:sz w:val="20"/>
+              </w:rPr>
+              <w:t xml:space="default">7</w:t>
+            </w:r>
+          </w:p>
+        </w:tc>
+      </w:tr>
+      <w:tr>
+        <w:trPr>
+          <w:cantSplit/>
+        </w:trPr>
+        <w:tc>
+          <w:tcPr>
+            <w:tcBorders>
+              <w:top w:val="single" w:space="0" w:color="D3D3D3"/>
+              <w:bottom w:val="single" w:space="0" w:color="D3D3D3"/>
+              <w:start w:val="single" w:space="0" w:color="D3D3D3"/>
+              <w:end w:val="single" w:space="0" w:color="D3D3D3"/>
+            </w:tcBorders>
+          </w:tcPr>
+          <w:p>
+            <w:pPr>
+              <w:spacing w:before="0" w:after="60"/>
+              <w:keepNext/>
+              <w:jc w:val="start"/>
+            </w:pPr>
+            <w:r>
+              <w:rPr>
+                <w:rFonts w:ascii="Calibri" w:hAnsi="Calibri"/>
+                <w:sz w:val="20"/>
+              </w:rPr>
+              <w:t xml:space="default">ISI2</w:t>
+            </w:r>
+          </w:p>
+        </w:tc>
+        <w:tc>
+          <w:tcPr>
+            <w:tcBorders>
+              <w:top w:val="single" w:space="0" w:color="D3D3D3"/>
+              <w:bottom w:val="single" w:space="0" w:color="D3D3D3"/>
+              <w:start w:val="single" w:space="0" w:color="D3D3D3"/>
+              <w:end w:val="single" w:space="0" w:color="D3D3D3"/>
+            </w:tcBorders>
+          </w:tcPr>
+          <w:p>
+            <w:pPr>
+              <w:spacing w:before="0" w:after="60"/>
+              <w:keepNext/>
+              <w:jc w:val="end"/>
+            </w:pPr>
+            <w:r>
+              <w:rPr>
+                <w:rFonts w:ascii="Calibri" w:hAnsi="Calibri"/>
+                <w:sz w:val="20"/>
+              </w:rPr>
+              <w:t xml:space="default">2</w:t>
+            </w:r>
+          </w:p>
+        </w:tc>
+        <w:tc>
+          <w:tcPr>
+            <w:tcBorders>
+              <w:top w:val="single" w:space="0" w:color="D3D3D3"/>
+              <w:bottom w:val="single" w:space="0" w:color="D3D3D3"/>
+              <w:start w:val="single" w:space="0" w:color="D3D3D3"/>
+              <w:end w:val="single" w:space="0" w:color="D3D3D3"/>
+            </w:tcBorders>
+          </w:tcPr>
+          <w:p>
+            <w:pPr>
+              <w:spacing w:before="0" w:after="60"/>
+              <w:keepNext/>
+              <w:jc w:val="end"/>
+            </w:pPr>
+            <w:r>
+              <w:rPr>
+                <w:rFonts w:ascii="Calibri" w:hAnsi="Calibri"/>
+                <w:sz w:val="20"/>
+              </w:rPr>
+              <w:t xml:space="default">1</w:t>
+            </w:r>
+          </w:p>
+        </w:tc>
+        <w:tc>
+          <w:tcPr>
+            <w:tcBorders>
+              <w:top w:val="single" w:space="0" w:color="D3D3D3"/>
+              <w:bottom w:val="single" w:space="0" w:color="D3D3D3"/>
+              <w:start w:val="single" w:space="0" w:color="D3D3D3"/>
+              <w:end w:val="single" w:space="0" w:color="D3D3D3"/>
+            </w:tcBorders>
+          </w:tcPr>
+          <w:p>
+            <w:pPr>
+              <w:spacing w:before="0" w:after="60"/>
+              <w:keepNext/>
+              <w:jc w:val="end"/>
+            </w:pPr>
+            <w:r>
+              <w:rPr>
+                <w:rFonts w:ascii="Calibri" w:hAnsi="Calibri"/>
+                <w:sz w:val="20"/>
+              </w:rPr>
+              <w:t xml:space="default">1</w:t>
+            </w:r>
+          </w:p>
+        </w:tc>
+        <w:tc>
+          <w:tcPr>
+            <w:tcBorders>
+              <w:top w:val="single" w:space="0" w:color="D3D3D3"/>
+              <w:bottom w:val="single" w:space="0" w:color="D3D3D3"/>
+              <w:start w:val="single" w:space="0" w:color="D3D3D3"/>
+              <w:end w:val="single" w:space="0" w:color="D3D3D3"/>
+            </w:tcBorders>
+          </w:tcPr>
+          <w:p>
+            <w:pPr>
+              <w:spacing w:before="0" w:after="60"/>
+              <w:keepNext/>
+              <w:jc w:val="end"/>
+            </w:pPr>
+            <w:r>
+              <w:rPr>
+                <w:rFonts w:ascii="Calibri" w:hAnsi="Calibri"/>
+                <w:sz w:val="20"/>
+              </w:rPr>
+              <w:t xml:space="default">1</w:t>
+            </w:r>
+          </w:p>
+        </w:tc>
+        <w:tc>
+          <w:tcPr>
+            <w:tcBorders>
+              <w:top w:val="single" w:space="0" w:color="D3D3D3"/>
+              <w:bottom w:val="single" w:space="0" w:color="D3D3D3"/>
+              <w:start w:val="single" w:space="0" w:color="D3D3D3"/>
+              <w:end w:val="single" w:space="0" w:color="D3D3D3"/>
+            </w:tcBorders>
+          </w:tcPr>
+          <w:p>
+            <w:pPr>
+              <w:spacing w:before="0" w:after="60"/>
+              <w:keepNext/>
+              <w:jc w:val="end"/>
+            </w:pPr>
+            <w:r>
+              <w:rPr>
+                <w:rFonts w:ascii="Calibri" w:hAnsi="Calibri"/>
+                <w:sz w:val="20"/>
+              </w:rPr>
+              <w:t xml:space="default">1</w:t>
+            </w:r>
+          </w:p>
+        </w:tc>
+      </w:tr>
+      <w:tr>
+        <w:trPr>
+          <w:cantSplit/>
+        </w:trPr>
+        <w:tc>
+          <w:tcPr>
+            <w:tcBorders>
+              <w:top w:val="single" w:space="0" w:color="D3D3D3"/>
+              <w:bottom w:val="single" w:space="0" w:color="D3D3D3"/>
+              <w:start w:val="single" w:space="0" w:color="D3D3D3"/>
+              <w:end w:val="single" w:space="0" w:color="D3D3D3"/>
+            </w:tcBorders>
+          </w:tcPr>
+          <w:p>
+            <w:pPr>
+              <w:spacing w:before="0" w:after="60"/>
+              <w:keepNext/>
+              <w:jc w:val="start"/>
+            </w:pPr>
+            <w:r>
+              <w:rPr>
+                <w:rFonts w:ascii="Calibri" w:hAnsi="Calibri"/>
+                <w:sz w:val="20"/>
+              </w:rPr>
+              <w:t xml:space="default">isi.m</w:t>
+            </w:r>
+          </w:p>
+        </w:tc>
+        <w:tc>
+          <w:tcPr>
+            <w:tcBorders>
+              <w:top w:val="single" w:space="0" w:color="D3D3D3"/>
+              <w:bottom w:val="single" w:space="0" w:color="D3D3D3"/>
+              <w:start w:val="single" w:space="0" w:color="D3D3D3"/>
+              <w:end w:val="single" w:space="0" w:color="D3D3D3"/>
+            </w:tcBorders>
+          </w:tcPr>
+          <w:p>
+            <w:pPr>
+              <w:spacing w:before="0" w:after="60"/>
+              <w:keepNext/>
+              <w:jc w:val="end"/>
+            </w:pPr>
+            <w:r>
+              <w:rPr>
+                <w:rFonts w:ascii="Calibri" w:hAnsi="Calibri"/>
+                <w:sz w:val="20"/>
+              </w:rPr>
+              <w:t xml:space="default">3</w:t>
+            </w:r>
+          </w:p>
+        </w:tc>
+        <w:tc>
+          <w:tcPr>
+            <w:tcBorders>
+              <w:top w:val="single" w:space="0" w:color="D3D3D3"/>
+              <w:bottom w:val="single" w:space="0" w:color="D3D3D3"/>
+              <w:start w:val="single" w:space="0" w:color="D3D3D3"/>
+              <w:end w:val="single" w:space="0" w:color="D3D3D3"/>
+            </w:tcBorders>
+          </w:tcPr>
+          <w:p>
+            <w:pPr>
+              <w:spacing w:before="0" w:after="60"/>
+              <w:keepNext/>
+              <w:jc w:val="end"/>
+            </w:pPr>
+            <w:r>
+              <w:rPr>
+                <w:rFonts w:ascii="Calibri" w:hAnsi="Calibri"/>
+                <w:sz w:val="20"/>
+              </w:rPr>
+              <w:t xml:space="default">-</w:t>
+            </w:r>
+          </w:p>
+        </w:tc>
+        <w:tc>
+          <w:tcPr>
+            <w:tcBorders>
+              <w:top w:val="single" w:space="0" w:color="D3D3D3"/>
+              <w:bottom w:val="single" w:space="0" w:color="D3D3D3"/>
+              <w:start w:val="single" w:space="0" w:color="D3D3D3"/>
+              <w:end w:val="single" w:space="0" w:color="D3D3D3"/>
+            </w:tcBorders>
+          </w:tcPr>
+          <w:p>
+            <w:pPr>
+              <w:spacing w:before="0" w:after="60"/>
+              <w:keepNext/>
+              <w:jc w:val="end"/>
+            </w:pPr>
+            <w:r>
+              <w:rPr>
+                <w:rFonts w:ascii="Calibri" w:hAnsi="Calibri"/>
+                <w:sz w:val="20"/>
+              </w:rPr>
+              <w:t xml:space="default">4</w:t>
+            </w:r>
+          </w:p>
+        </w:tc>
+        <w:tc>
+          <w:tcPr>
+            <w:tcBorders>
+              <w:top w:val="single" w:space="0" w:color="D3D3D3"/>
+              <w:bottom w:val="single" w:space="0" w:color="D3D3D3"/>
+              <w:start w:val="single" w:space="0" w:color="D3D3D3"/>
+              <w:end w:val="single" w:space="0" w:color="D3D3D3"/>
+            </w:tcBorders>
+          </w:tcPr>
+          <w:p>
+            <w:pPr>
+              <w:spacing w:before="0" w:after="60"/>
+              <w:keepNext/>
+              <w:jc w:val="end"/>
+            </w:pPr>
+            <w:r>
+              <w:rPr>
+                <w:rFonts w:ascii="Calibri" w:hAnsi="Calibri"/>
+                <w:sz w:val="20"/>
+              </w:rPr>
+              <w:t xml:space="default">-</w:t>
+            </w:r>
+          </w:p>
+        </w:tc>
+        <w:tc>
+          <w:tcPr>
+            <w:tcBorders>
+              <w:top w:val="single" w:space="0" w:color="D3D3D3"/>
+              <w:bottom w:val="single" w:space="0" w:color="D3D3D3"/>
+              <w:start w:val="single" w:space="0" w:color="D3D3D3"/>
+              <w:end w:val="single" w:space="0" w:color="D3D3D3"/>
+            </w:tcBorders>
+          </w:tcPr>
+          <w:p>
+            <w:pPr>
+              <w:spacing w:before="0" w:after="60"/>
+              <w:keepNext/>
+              <w:jc w:val="end"/>
+            </w:pPr>
+            <w:r>
+              <w:rPr>
+                <w:rFonts w:ascii="Calibri" w:hAnsi="Calibri"/>
+                <w:sz w:val="20"/>
+              </w:rPr>
+              <w:t xml:space="default">-</w:t>
+            </w:r>
+          </w:p>
+        </w:tc>
+      </w:tr>
+      <w:tr>
+        <w:trPr>
+          <w:cantSplit/>
+        </w:trPr>
+        <w:tc>
+          <w:tcPr>
+            <w:tcBorders>
+              <w:top w:val="single" w:space="0" w:color="D3D3D3"/>
+              <w:bottom w:val="single" w:space="0" w:color="D3D3D3"/>
+              <w:start w:val="single" w:space="0" w:color="D3D3D3"/>
+              <w:end w:val="single" w:space="0" w:color="D3D3D3"/>
+            </w:tcBorders>
+          </w:tcPr>
+          <w:p>
+            <w:pPr>
+              <w:spacing w:before="0" w:after="60"/>
+              <w:keepNext/>
+              <w:jc w:val="start"/>
+            </w:pPr>
+            <w:r>
+              <w:rPr>
+                <w:rFonts w:ascii="Calibri" w:hAnsi="Calibri"/>
+                <w:sz w:val="20"/>
+              </w:rPr>
+              <w:t xml:space="default">ISI</w:t>
+            </w:r>
+          </w:p>
+        </w:tc>
+        <w:tc>
+          <w:tcPr>
+            <w:tcBorders>
+              <w:top w:val="single" w:space="0" w:color="D3D3D3"/>
+              <w:bottom w:val="single" w:space="0" w:color="D3D3D3"/>
+              <w:start w:val="single" w:space="0" w:color="D3D3D3"/>
+              <w:end w:val="single" w:space="0" w:color="D3D3D3"/>
+            </w:tcBorders>
+          </w:tcPr>
+          <w:p>
+            <w:pPr>
+              <w:spacing w:before="0" w:after="60"/>
+              <w:keepNext/>
+              <w:jc w:val="end"/>
+            </w:pPr>
+            <w:r>
+              <w:rPr>
+                <w:rFonts w:ascii="Calibri" w:hAnsi="Calibri"/>
+                <w:sz w:val="20"/>
+              </w:rPr>
+              <w:t xml:space="default">4</w:t>
+            </w:r>
+          </w:p>
+        </w:tc>
+        <w:tc>
+          <w:tcPr>
+            <w:tcBorders>
+              <w:top w:val="single" w:space="0" w:color="D3D3D3"/>
+              <w:bottom w:val="single" w:space="0" w:color="D3D3D3"/>
+              <w:start w:val="single" w:space="0" w:color="D3D3D3"/>
+              <w:end w:val="single" w:space="0" w:color="D3D3D3"/>
+            </w:tcBorders>
+          </w:tcPr>
+          <w:p>
+            <w:pPr>
+              <w:spacing w:before="0" w:after="60"/>
+              <w:keepNext/>
+              <w:jc w:val="end"/>
+            </w:pPr>
+            <w:r>
+              <w:rPr>
+                <w:rFonts w:ascii="Calibri" w:hAnsi="Calibri"/>
+                <w:sz w:val="20"/>
+              </w:rPr>
+              <w:t xml:space="default">3</w:t>
+            </w:r>
+          </w:p>
+        </w:tc>
+        <w:tc>
+          <w:tcPr>
+            <w:tcBorders>
+              <w:top w:val="single" w:space="0" w:color="D3D3D3"/>
+              <w:bottom w:val="single" w:space="0" w:color="D3D3D3"/>
+              <w:start w:val="single" w:space="0" w:color="D3D3D3"/>
+              <w:end w:val="single" w:space="0" w:color="D3D3D3"/>
+            </w:tcBorders>
+          </w:tcPr>
+          <w:p>
+            <w:pPr>
+              <w:spacing w:before="0" w:after="60"/>
+              <w:keepNext/>
+              <w:jc w:val="end"/>
+            </w:pPr>
+            <w:r>
+              <w:rPr>
+                <w:rFonts w:ascii="Calibri" w:hAnsi="Calibri"/>
+                <w:sz w:val="20"/>
+              </w:rPr>
+              <w:t xml:space="default">3</w:t>
+            </w:r>
+          </w:p>
+        </w:tc>
+        <w:tc>
+          <w:tcPr>
+            <w:tcBorders>
+              <w:top w:val="single" w:space="0" w:color="D3D3D3"/>
+              <w:bottom w:val="single" w:space="0" w:color="D3D3D3"/>
+              <w:start w:val="single" w:space="0" w:color="D3D3D3"/>
+              <w:end w:val="single" w:space="0" w:color="D3D3D3"/>
+            </w:tcBorders>
+          </w:tcPr>
+          <w:p>
+            <w:pPr>
+              <w:spacing w:before="0" w:after="60"/>
+              <w:keepNext/>
+              <w:jc w:val="end"/>
+            </w:pPr>
+            <w:r>
+              <w:rPr>
+                <w:rFonts w:ascii="Calibri" w:hAnsi="Calibri"/>
+                <w:sz w:val="20"/>
+              </w:rPr>
+              <w:t xml:space="default">1</w:t>
+            </w:r>
+          </w:p>
+        </w:tc>
+        <w:tc>
+          <w:tcPr>
+            <w:tcBorders>
+              <w:top w:val="single" w:space="0" w:color="D3D3D3"/>
+              <w:bottom w:val="single" w:space="0" w:color="D3D3D3"/>
+              <w:start w:val="single" w:space="0" w:color="D3D3D3"/>
+              <w:end w:val="single" w:space="0" w:color="D3D3D3"/>
+            </w:tcBorders>
+          </w:tcPr>
+          <w:p>
+            <w:pPr>
+              <w:spacing w:before="0" w:after="60"/>
+              <w:keepNext/>
+              <w:jc w:val="end"/>
+            </w:pPr>
+            <w:r>
+              <w:rPr>
+                <w:rFonts w:ascii="Calibri" w:hAnsi="Calibri"/>
+                <w:sz w:val="20"/>
+              </w:rPr>
+              <w:t xml:space="default">1</w:t>
+            </w:r>
+          </w:p>
+        </w:tc>
+      </w:tr>
+      <w:tr>
+        <w:trPr>
+          <w:cantSplit/>
+        </w:trPr>
+        <w:tc>
+          <w:tcPr>
+            <w:tcBorders>
+              <w:top w:val="single" w:space="0" w:color="D3D3D3"/>
+              <w:bottom w:val="single" w:space="0" w:color="D3D3D3"/>
+              <w:start w:val="single" w:space="0" w:color="D3D3D3"/>
+              <w:end w:val="single" w:space="0" w:color="D3D3D3"/>
+            </w:tcBorders>
+          </w:tcPr>
+          <w:p>
+            <w:pPr>
+              <w:spacing w:before="0" w:after="60"/>
+              <w:keepNext/>
+              <w:jc w:val="start"/>
+            </w:pPr>
+            <w:r>
+              <w:rPr>
+                <w:rFonts w:ascii="Calibri" w:hAnsi="Calibri"/>
+                <w:sz w:val="20"/>
+              </w:rPr>
+              <w:t xml:space="default">FTPPDF</w:t>
+            </w:r>
+          </w:p>
+        </w:tc>
+        <w:tc>
+          <w:tcPr>
+            <w:tcBorders>
+              <w:top w:val="single" w:space="0" w:color="D3D3D3"/>
+              <w:bottom w:val="single" w:space="0" w:color="D3D3D3"/>
+              <w:start w:val="single" w:space="0" w:color="D3D3D3"/>
+              <w:end w:val="single" w:space="0" w:color="D3D3D3"/>
+            </w:tcBorders>
+          </w:tcPr>
+          <w:p>
+            <w:pPr>
+              <w:spacing w:before="0" w:after="60"/>
+              <w:keepNext/>
+              <w:jc w:val="end"/>
+            </w:pPr>
+            <w:r>
+              <w:rPr>
+                <w:rFonts w:ascii="Calibri" w:hAnsi="Calibri"/>
+                <w:sz w:val="20"/>
+              </w:rPr>
+              <w:t xml:space="default">-</w:t>
+            </w:r>
+          </w:p>
+        </w:tc>
+        <w:tc>
+          <w:tcPr>
+            <w:tcBorders>
+              <w:top w:val="single" w:space="0" w:color="D3D3D3"/>
+              <w:bottom w:val="single" w:space="0" w:color="D3D3D3"/>
+              <w:start w:val="single" w:space="0" w:color="D3D3D3"/>
+              <w:end w:val="single" w:space="0" w:color="D3D3D3"/>
+            </w:tcBorders>
+          </w:tcPr>
+          <w:p>
+            <w:pPr>
+              <w:spacing w:before="0" w:after="60"/>
+              <w:keepNext/>
+              <w:jc w:val="end"/>
+            </w:pPr>
+            <w:r>
+              <w:rPr>
+                <w:rFonts w:ascii="Calibri" w:hAnsi="Calibri"/>
+                <w:sz w:val="20"/>
+              </w:rPr>
+              <w:t xml:space="default">2</w:t>
+            </w:r>
+          </w:p>
+        </w:tc>
+        <w:tc>
+          <w:tcPr>
+            <w:tcBorders>
+              <w:top w:val="single" w:space="0" w:color="D3D3D3"/>
+              <w:bottom w:val="single" w:space="0" w:color="D3D3D3"/>
+              <w:start w:val="single" w:space="0" w:color="D3D3D3"/>
+              <w:end w:val="single" w:space="0" w:color="D3D3D3"/>
+            </w:tcBorders>
+          </w:tcPr>
+          <w:p>
+            <w:pPr>
+              <w:spacing w:before="0" w:after="60"/>
+              <w:keepNext/>
+              <w:jc w:val="end"/>
+            </w:pPr>
+            <w:r>
+              <w:rPr>
+                <w:rFonts w:ascii="Calibri" w:hAnsi="Calibri"/>
+                <w:sz w:val="20"/>
+              </w:rPr>
+              <w:t xml:space="default">1</w:t>
+            </w:r>
+          </w:p>
+        </w:tc>
+        <w:tc>
+          <w:tcPr>
+            <w:tcBorders>
+              <w:top w:val="single" w:space="0" w:color="D3D3D3"/>
+              <w:bottom w:val="single" w:space="0" w:color="D3D3D3"/>
+              <w:start w:val="single" w:space="0" w:color="D3D3D3"/>
+              <w:end w:val="single" w:space="0" w:color="D3D3D3"/>
+            </w:tcBorders>
+          </w:tcPr>
+          <w:p>
+            <w:pPr>
+              <w:spacing w:before="0" w:after="60"/>
+              <w:keepNext/>
+              <w:jc w:val="end"/>
+            </w:pPr>
+            <w:r>
+              <w:rPr>
+                <w:rFonts w:ascii="Calibri" w:hAnsi="Calibri"/>
+                <w:sz w:val="20"/>
+              </w:rPr>
+              <w:t xml:space="default">1</w:t>
+            </w:r>
+          </w:p>
+        </w:tc>
+        <w:tc>
+          <w:tcPr>
+            <w:tcBorders>
+              <w:top w:val="single" w:space="0" w:color="D3D3D3"/>
+              <w:bottom w:val="single" w:space="0" w:color="D3D3D3"/>
+              <w:start w:val="single" w:space="0" w:color="D3D3D3"/>
+              <w:end w:val="single" w:space="0" w:color="D3D3D3"/>
+            </w:tcBorders>
+          </w:tcPr>
+          <w:p>
+            <w:pPr>
+              <w:spacing w:before="0" w:after="60"/>
+              <w:keepNext/>
+              <w:jc w:val="end"/>
+            </w:pPr>
+            <w:r>
+              <w:rPr>
+                <w:rFonts w:ascii="Calibri" w:hAnsi="Calibri"/>
+                <w:sz w:val="20"/>
+              </w:rPr>
+              <w:t xml:space="default">1</w:t>
+            </w:r>
+          </w:p>
+        </w:tc>
+      </w:tr>
+      <w:tr>
+        <w:trPr>
+          <w:cantSplit/>
+        </w:trPr>
+        <w:tc>
+          <w:tcPr>
+            <w:tcBorders>
+              <w:top w:val="single" w:space="0" w:color="D3D3D3"/>
+              <w:bottom w:val="single" w:space="0" w:color="D3D3D3"/>
+              <w:start w:val="single" w:space="0" w:color="D3D3D3"/>
+              <w:end w:val="single" w:space="0" w:color="D3D3D3"/>
+            </w:tcBorders>
+          </w:tcPr>
+          <w:p>
+            <w:pPr>
+              <w:spacing w:before="0" w:after="60"/>
+              <w:keepNext/>
+              <w:jc w:val="start"/>
+            </w:pPr>
+            <w:r>
+              <w:rPr>
+                <w:rFonts w:ascii="Calibri" w:hAnsi="Calibri"/>
+                <w:sz w:val="20"/>
+              </w:rPr>
+              <w:t xml:space="default">FFMC</w:t>
+            </w:r>
+          </w:p>
+        </w:tc>
+        <w:tc>
+          <w:tcPr>
+            <w:tcBorders>
+              <w:top w:val="single" w:space="0" w:color="D3D3D3"/>
+              <w:bottom w:val="single" w:space="0" w:color="D3D3D3"/>
+              <w:start w:val="single" w:space="0" w:color="D3D3D3"/>
+              <w:end w:val="single" w:space="0" w:color="D3D3D3"/>
+            </w:tcBorders>
+          </w:tcPr>
+          <w:p>
+            <w:pPr>
+              <w:spacing w:before="0" w:after="60"/>
+              <w:keepNext/>
+              <w:jc w:val="end"/>
+            </w:pPr>
+            <w:r>
+              <w:rPr>
+                <w:rFonts w:ascii="Calibri" w:hAnsi="Calibri"/>
+                <w:sz w:val="20"/>
+              </w:rPr>
+              <w:t xml:space="default">-</w:t>
+            </w:r>
+          </w:p>
+        </w:tc>
+        <w:tc>
+          <w:tcPr>
+            <w:tcBorders>
+              <w:top w:val="single" w:space="0" w:color="D3D3D3"/>
+              <w:bottom w:val="single" w:space="0" w:color="D3D3D3"/>
+              <w:start w:val="single" w:space="0" w:color="D3D3D3"/>
+              <w:end w:val="single" w:space="0" w:color="D3D3D3"/>
+            </w:tcBorders>
+          </w:tcPr>
+          <w:p>
+            <w:pPr>
+              <w:spacing w:before="0" w:after="60"/>
+              <w:keepNext/>
+              <w:jc w:val="end"/>
+            </w:pPr>
+            <w:r>
+              <w:rPr>
+                <w:rFonts w:ascii="Calibri" w:hAnsi="Calibri"/>
+                <w:sz w:val="20"/>
+              </w:rPr>
+              <w:t xml:space="default">5</w:t>
+            </w:r>
+          </w:p>
+        </w:tc>
+        <w:tc>
+          <w:tcPr>
+            <w:tcBorders>
+              <w:top w:val="single" w:space="0" w:color="D3D3D3"/>
+              <w:bottom w:val="single" w:space="0" w:color="D3D3D3"/>
+              <w:start w:val="single" w:space="0" w:color="D3D3D3"/>
+              <w:end w:val="single" w:space="0" w:color="D3D3D3"/>
+            </w:tcBorders>
+          </w:tcPr>
+          <w:p>
+            <w:pPr>
+              <w:spacing w:before="0" w:after="60"/>
+              <w:keepNext/>
+              <w:jc w:val="end"/>
+            </w:pPr>
+            <w:r>
+              <w:rPr>
+                <w:rFonts w:ascii="Calibri" w:hAnsi="Calibri"/>
+                <w:sz w:val="20"/>
+              </w:rPr>
+              <w:t xml:space="default">6</w:t>
+            </w:r>
+          </w:p>
+        </w:tc>
+        <w:tc>
+          <w:tcPr>
+            <w:tcBorders>
+              <w:top w:val="single" w:space="0" w:color="D3D3D3"/>
+              <w:bottom w:val="single" w:space="0" w:color="D3D3D3"/>
+              <w:start w:val="single" w:space="0" w:color="D3D3D3"/>
+              <w:end w:val="single" w:space="0" w:color="D3D3D3"/>
+            </w:tcBorders>
+          </w:tcPr>
+          <w:p>
+            <w:pPr>
+              <w:spacing w:before="0" w:after="60"/>
+              <w:keepNext/>
+              <w:jc w:val="end"/>
+            </w:pPr>
+            <w:r>
+              <w:rPr>
+                <w:rFonts w:ascii="Calibri" w:hAnsi="Calibri"/>
+                <w:sz w:val="20"/>
+              </w:rPr>
+              <w:t xml:space="default">5</w:t>
+            </w:r>
+          </w:p>
+        </w:tc>
+        <w:tc>
+          <w:tcPr>
+            <w:tcBorders>
+              <w:top w:val="single" w:space="0" w:color="D3D3D3"/>
+              <w:bottom w:val="single" w:space="0" w:color="D3D3D3"/>
+              <w:start w:val="single" w:space="0" w:color="D3D3D3"/>
+              <w:end w:val="single" w:space="0" w:color="D3D3D3"/>
+            </w:tcBorders>
+          </w:tcPr>
+          <w:p>
+            <w:pPr>
+              <w:spacing w:before="0" w:after="60"/>
+              <w:keepNext/>
+              <w:jc w:val="end"/>
+            </w:pPr>
+            <w:r>
+              <w:rPr>
+                <w:rFonts w:ascii="Calibri" w:hAnsi="Calibri"/>
+                <w:sz w:val="20"/>
+              </w:rPr>
+              <w:t xml:space="default">6</w:t>
+            </w:r>
+          </w:p>
+        </w:tc>
+      </w:tr>
+      <w:tr>
+        <w:trPr>
+          <w:cantSplit/>
+        </w:trPr>
+        <w:tc>
+          <w:tcPr>
+            <w:tcBorders>
+              <w:top w:val="single" w:space="0" w:color="D3D3D3"/>
+              <w:bottom w:val="single" w:space="0" w:color="D3D3D3"/>
+              <w:start w:val="single" w:space="0" w:color="D3D3D3"/>
+              <w:end w:val="single" w:space="0" w:color="D3D3D3"/>
+            </w:tcBorders>
+          </w:tcPr>
+          <w:p>
+            <w:pPr>
+              <w:spacing w:before="0" w:after="60"/>
+              <w:keepNext/>
+              <w:jc w:val="start"/>
+            </w:pPr>
+            <w:r>
+              <w:rPr>
+                <w:rFonts w:ascii="Calibri" w:hAnsi="Calibri"/>
+                <w:sz w:val="20"/>
+              </w:rPr>
+              <w:t xml:space="default">MC.SA_dens3</w:t>
+            </w:r>
+          </w:p>
+        </w:tc>
+        <w:tc>
+          <w:tcPr>
+            <w:tcBorders>
+              <w:top w:val="single" w:space="0" w:color="D3D3D3"/>
+              <w:bottom w:val="single" w:space="0" w:color="D3D3D3"/>
+              <w:start w:val="single" w:space="0" w:color="D3D3D3"/>
+              <w:end w:val="single" w:space="0" w:color="D3D3D3"/>
+            </w:tcBorders>
+          </w:tcPr>
+          <w:p>
+            <w:pPr>
+              <w:spacing w:before="0" w:after="60"/>
+              <w:keepNext/>
+              <w:jc w:val="end"/>
+            </w:pPr>
+            <w:r>
+              <w:rPr>
+                <w:rFonts w:ascii="Calibri" w:hAnsi="Calibri"/>
+                <w:sz w:val="20"/>
+              </w:rPr>
+              <w:t xml:space="default">-</w:t>
+            </w:r>
+          </w:p>
+        </w:tc>
+        <w:tc>
+          <w:tcPr>
+            <w:tcBorders>
+              <w:top w:val="single" w:space="0" w:color="D3D3D3"/>
+              <w:bottom w:val="single" w:space="0" w:color="D3D3D3"/>
+              <w:start w:val="single" w:space="0" w:color="D3D3D3"/>
+              <w:end w:val="single" w:space="0" w:color="D3D3D3"/>
+            </w:tcBorders>
+          </w:tcPr>
+          <w:p>
+            <w:pPr>
+              <w:spacing w:before="0" w:after="60"/>
+              <w:keepNext/>
+              <w:jc w:val="end"/>
+            </w:pPr>
+            <w:r>
+              <w:rPr>
+                <w:rFonts w:ascii="Calibri" w:hAnsi="Calibri"/>
+                <w:sz w:val="20"/>
+              </w:rPr>
+              <w:t xml:space="default">-</w:t>
+            </w:r>
+          </w:p>
+        </w:tc>
+        <w:tc>
+          <w:tcPr>
+            <w:tcBorders>
+              <w:top w:val="single" w:space="0" w:color="D3D3D3"/>
+              <w:bottom w:val="single" w:space="0" w:color="D3D3D3"/>
+              <w:start w:val="single" w:space="0" w:color="D3D3D3"/>
+              <w:end w:val="single" w:space="0" w:color="D3D3D3"/>
+            </w:tcBorders>
+          </w:tcPr>
+          <w:p>
+            <w:pPr>
+              <w:spacing w:before="0" w:after="60"/>
+              <w:keepNext/>
+              <w:jc w:val="end"/>
+            </w:pPr>
+            <w:r>
+              <w:rPr>
+                <w:rFonts w:ascii="Calibri" w:hAnsi="Calibri"/>
+                <w:sz w:val="20"/>
+              </w:rPr>
+              <w:t xml:space="default">5</w:t>
+            </w:r>
+          </w:p>
+        </w:tc>
+        <w:tc>
+          <w:tcPr>
+            <w:tcBorders>
+              <w:top w:val="single" w:space="0" w:color="D3D3D3"/>
+              <w:bottom w:val="single" w:space="0" w:color="D3D3D3"/>
+              <w:start w:val="single" w:space="0" w:color="D3D3D3"/>
+              <w:end w:val="single" w:space="0" w:color="D3D3D3"/>
+            </w:tcBorders>
+          </w:tcPr>
+          <w:p>
+            <w:pPr>
+              <w:spacing w:before="0" w:after="60"/>
+              <w:keepNext/>
+              <w:jc w:val="end"/>
+            </w:pPr>
+            <w:r>
+              <w:rPr>
+                <w:rFonts w:ascii="Calibri" w:hAnsi="Calibri"/>
+                <w:sz w:val="20"/>
+              </w:rPr>
+              <w:t xml:space="default">7</w:t>
+            </w:r>
+          </w:p>
+        </w:tc>
+        <w:tc>
+          <w:tcPr>
+            <w:tcBorders>
+              <w:top w:val="single" w:space="0" w:color="D3D3D3"/>
+              <w:bottom w:val="single" w:space="0" w:color="D3D3D3"/>
+              <w:start w:val="single" w:space="0" w:color="D3D3D3"/>
+              <w:end w:val="single" w:space="0" w:color="D3D3D3"/>
+            </w:tcBorders>
+          </w:tcPr>
+          <w:p>
+            <w:pPr>
+              <w:spacing w:before="0" w:after="60"/>
+              <w:keepNext/>
+              <w:jc w:val="end"/>
+            </w:pPr>
+            <w:r>
+              <w:rPr>
+                <w:rFonts w:ascii="Calibri" w:hAnsi="Calibri"/>
+                <w:sz w:val="20"/>
+              </w:rPr>
+              <w:t xml:space="default">4</w:t>
+            </w:r>
+          </w:p>
+        </w:tc>
+      </w:tr>
+      <w:tr>
+        <w:trPr>
+          <w:cantSplit/>
+        </w:trPr>
+        <w:tc>
+          <w:tcPr>
+            <w:tcBorders>
+              <w:top w:val="single" w:space="0" w:color="D3D3D3"/>
+              <w:bottom w:val="single" w:space="0" w:color="D3D3D3"/>
+              <w:start w:val="single" w:space="0" w:color="D3D3D3"/>
+              <w:end w:val="single" w:space="0" w:color="D3D3D3"/>
+            </w:tcBorders>
+          </w:tcPr>
+          <w:p>
+            <w:pPr>
+              <w:spacing w:before="0" w:after="60"/>
+              <w:keepNext/>
+              <w:jc w:val="start"/>
+            </w:pPr>
+            <w:r>
+              <w:rPr>
+                <w:rFonts w:ascii="Calibri" w:hAnsi="Calibri"/>
+                <w:sz w:val="20"/>
+              </w:rPr>
+              <w:t xml:space="default">MC.FFMC</w:t>
+            </w:r>
+          </w:p>
+        </w:tc>
+        <w:tc>
+          <w:tcPr>
+            <w:tcBorders>
+              <w:top w:val="single" w:space="0" w:color="D3D3D3"/>
+              <w:bottom w:val="single" w:space="0" w:color="D3D3D3"/>
+              <w:start w:val="single" w:space="0" w:color="D3D3D3"/>
+              <w:end w:val="single" w:space="0" w:color="D3D3D3"/>
+            </w:tcBorders>
+          </w:tcPr>
+          <w:p>
+            <w:pPr>
+              <w:spacing w:before="0" w:after="60"/>
+              <w:keepNext/>
+              <w:jc w:val="end"/>
+            </w:pPr>
+            <w:r>
+              <w:rPr>
+                <w:rFonts w:ascii="Calibri" w:hAnsi="Calibri"/>
+                <w:sz w:val="20"/>
+              </w:rPr>
+              <w:t xml:space="default">-</w:t>
+            </w:r>
+          </w:p>
+        </w:tc>
+        <w:tc>
+          <w:tcPr>
+            <w:tcBorders>
+              <w:top w:val="single" w:space="0" w:color="D3D3D3"/>
+              <w:bottom w:val="single" w:space="0" w:color="D3D3D3"/>
+              <w:start w:val="single" w:space="0" w:color="D3D3D3"/>
+              <w:end w:val="single" w:space="0" w:color="D3D3D3"/>
+            </w:tcBorders>
+          </w:tcPr>
+          <w:p>
+            <w:pPr>
+              <w:spacing w:before="0" w:after="60"/>
+              <w:keepNext/>
+              <w:jc w:val="end"/>
+            </w:pPr>
+            <w:r>
+              <w:rPr>
+                <w:rFonts w:ascii="Calibri" w:hAnsi="Calibri"/>
+                <w:sz w:val="20"/>
+              </w:rPr>
+              <w:t xml:space="default">-</w:t>
+            </w:r>
+          </w:p>
+        </w:tc>
+        <w:tc>
+          <w:tcPr>
+            <w:tcBorders>
+              <w:top w:val="single" w:space="0" w:color="D3D3D3"/>
+              <w:bottom w:val="single" w:space="0" w:color="D3D3D3"/>
+              <w:start w:val="single" w:space="0" w:color="D3D3D3"/>
+              <w:end w:val="single" w:space="0" w:color="D3D3D3"/>
+            </w:tcBorders>
+          </w:tcPr>
+          <w:p>
+            <w:pPr>
+              <w:spacing w:before="0" w:after="60"/>
+              <w:keepNext/>
+              <w:jc w:val="end"/>
+            </w:pPr>
+            <w:r>
+              <w:rPr>
+                <w:rFonts w:ascii="Calibri" w:hAnsi="Calibri"/>
+                <w:sz w:val="20"/>
+              </w:rPr>
+              <w:t xml:space="default">-</w:t>
+            </w:r>
+          </w:p>
+        </w:tc>
+        <w:tc>
+          <w:tcPr>
+            <w:tcBorders>
+              <w:top w:val="single" w:space="0" w:color="D3D3D3"/>
+              <w:bottom w:val="single" w:space="0" w:color="D3D3D3"/>
+              <w:start w:val="single" w:space="0" w:color="D3D3D3"/>
+              <w:end w:val="single" w:space="0" w:color="D3D3D3"/>
+            </w:tcBorders>
+          </w:tcPr>
+          <w:p>
+            <w:pPr>
+              <w:spacing w:before="0" w:after="60"/>
+              <w:keepNext/>
+              <w:jc w:val="end"/>
+            </w:pPr>
+            <w:r>
+              <w:rPr>
+                <w:rFonts w:ascii="Calibri" w:hAnsi="Calibri"/>
+                <w:sz w:val="20"/>
+              </w:rPr>
+              <w:t xml:space="default">4</w:t>
+            </w:r>
+          </w:p>
+        </w:tc>
+        <w:tc>
+          <w:tcPr>
+            <w:tcBorders>
+              <w:top w:val="single" w:space="0" w:color="D3D3D3"/>
+              <w:bottom w:val="single" w:space="0" w:color="D3D3D3"/>
+              <w:start w:val="single" w:space="0" w:color="D3D3D3"/>
+              <w:end w:val="single" w:space="0" w:color="D3D3D3"/>
+            </w:tcBorders>
+          </w:tcPr>
+          <w:p>
+            <w:pPr>
+              <w:spacing w:before="0" w:after="60"/>
+              <w:keepNext/>
+              <w:jc w:val="end"/>
+            </w:pPr>
+            <w:r>
+              <w:rPr>
+                <w:rFonts w:ascii="Calibri" w:hAnsi="Calibri"/>
+                <w:sz w:val="20"/>
+              </w:rPr>
+              <w:t xml:space="default">4</w:t>
+            </w:r>
+          </w:p>
+        </w:tc>
+      </w:tr>
+    </w:tbl>
+    <w:bookmarkEnd w:id="175"/>
+    <w:bookmarkStart w:id="176" w:name="appendix-c-final-model-coefficients"/>
+    <w:p>
+      <w:pPr>
+        <w:pStyle w:val="Heading3"/>
+      </w:pPr>
+      <w:r>
+        <w:t xml:space="preserve">Appendix C: Final model coefficients</w:t>
+      </w:r>
+    </w:p>
+    <w:p>
+      <w:pPr>
+        <w:pStyle w:val="SourceCode"/>
+      </w:pPr>
+      <w:r>
+        <w:rPr>
+          <w:rStyle w:val="VerbatimChar"/>
+        </w:rPr>
+        <w:t xml:space="preserve">## # A tibble: 29 × 6</w:t>
+      </w:r>
+      <w:r>
+        <w:br/>
+      </w:r>
+      <w:r>
+        <w:rPr>
+          <w:rStyle w:val="VerbatimChar"/>
+        </w:rPr>
+        <w:t xml:space="preserve">##    Model              Term        Estimate std.error statistic  p.value</w:t>
+      </w:r>
+      <w:r>
+        <w:br/>
+      </w:r>
+      <w:r>
+        <w:rPr>
+          <w:rStyle w:val="VerbatimChar"/>
+        </w:rPr>
+        <w:t xml:space="preserve">##    &lt;chr&gt;              &lt;chr&gt;          &lt;dbl&gt;     &lt;dbl&gt;     &lt;dbl&gt;    &lt;dbl&gt;</w:t>
+      </w:r>
+      <w:r>
+        <w:br/>
+      </w:r>
+      <w:r>
+        <w:rPr>
+          <w:rStyle w:val="VerbatimChar"/>
+        </w:rPr>
+        <w:t xml:space="preserve">##  1 1. wslin.con       (Intercept)  -0.584   0.510        -1.15 2.56e- 1</w:t>
+      </w:r>
+      <w:r>
+        <w:br/>
+      </w:r>
+      <w:r>
+        <w:rPr>
+          <w:rStyle w:val="VerbatimChar"/>
+        </w:rPr>
+        <w:t xml:space="preserve">##  2 .                  ws            0.246   0.0442        5.57 5.72e- 7</w:t>
+      </w:r>
+      <w:r>
+        <w:br/>
+      </w:r>
+      <w:r>
+        <w:rPr>
+          <w:rStyle w:val="VerbatimChar"/>
+        </w:rPr>
+        <w:t xml:space="preserve">##  3 2. isilin.con      (Intercept)  -1.77    0.590        -3.00 4.09e- 3</w:t>
+      </w:r>
+      <w:r>
+        <w:br/>
+      </w:r>
+      <w:r>
+        <w:rPr>
+          <w:rStyle w:val="VerbatimChar"/>
+        </w:rPr>
+        <w:t xml:space="preserve">##  4 .                  ISI           0.486   0.0703        6.91 5.76e- 9</w:t>
+      </w:r>
+      <w:r>
+        <w:br/>
+      </w:r>
+      <w:r>
+        <w:rPr>
+          <w:rStyle w:val="VerbatimChar"/>
+        </w:rPr>
+        <w:t xml:space="preserve">##  5 3. ISI2.con        I(ISI^2)      0.0281  0.00188      14.9  5.65e-21</w:t>
+      </w:r>
+      <w:r>
+        <w:br/>
+      </w:r>
+      <w:r>
+        <w:rPr>
+          <w:rStyle w:val="VerbatimChar"/>
+        </w:rPr>
+        <w:t xml:space="preserve">##  6 4. isim2.con       I(isi.m^2)    0.0234  0.00170      13.8  1.88e-19</w:t>
+      </w:r>
+      <w:r>
+        <w:br/>
+      </w:r>
+      <w:r>
+        <w:rPr>
+          <w:rStyle w:val="VerbatimChar"/>
+        </w:rPr>
+        <w:t xml:space="preserve">##  7 5. WS2.agg         I(ws^2)       0.0101  0.000818     12.3  4.85e-21</w:t>
+      </w:r>
+      <w:r>
+        <w:br/>
+      </w:r>
+      <w:r>
+        <w:rPr>
+          <w:rStyle w:val="VerbatimChar"/>
+        </w:rPr>
+        <w:t xml:space="preserve">##  8 6. ISI2.agg        I(ISI^2)      0.0164  0.00119      13.8  5.61e-24</w:t>
+      </w:r>
+      <w:r>
+        <w:br/>
+      </w:r>
+      <w:r>
+        <w:rPr>
+          <w:rStyle w:val="VerbatimChar"/>
+        </w:rPr>
+        <w:t xml:space="preserve">##  9 7. ISI2SFC.agg     I(ISI^2)      0.0132  0.00127      10.4  1.29e-16</w:t>
+      </w:r>
+      <w:r>
+        <w:br/>
+      </w:r>
+      <w:r>
+        <w:rPr>
+          <w:rStyle w:val="VerbatimChar"/>
+        </w:rPr>
+        <w:t xml:space="preserve">## 10 .                  sqrt(SFC)     0.958   0.208         4.61 1.44e- 5</w:t>
+      </w:r>
+      <w:r>
+        <w:br/>
+      </w:r>
+      <w:r>
+        <w:rPr>
+          <w:rStyle w:val="VerbatimChar"/>
+        </w:rPr>
+        <w:t xml:space="preserve">## 11 8. isim2.agg       I(isi.m^2)    0.0176  0.000982     18.0  1.68e-31</w:t>
+      </w:r>
+      <w:r>
+        <w:br/>
+      </w:r>
+      <w:r>
+        <w:rPr>
+          <w:rStyle w:val="VerbatimChar"/>
+        </w:rPr>
+        <w:t xml:space="preserve">## 12 9. isim2SFC.agg    I(isi.m^2)    0.0153  0.00111      13.8  4.50e-23</w:t>
+      </w:r>
+      <w:r>
+        <w:br/>
+      </w:r>
+      <w:r>
+        <w:rPr>
+          <w:rStyle w:val="VerbatimChar"/>
+        </w:rPr>
+        <w:t xml:space="preserve">## 13 .                  sqrt(SFC)     0.596   0.183         3.25 1.65e- 3</w:t>
+      </w:r>
+      <w:r>
+        <w:br/>
+      </w:r>
+      <w:r>
+        <w:rPr>
+          <w:rStyle w:val="VerbatimChar"/>
+        </w:rPr>
+        <w:t xml:space="preserve">## 14 10. crisi.asy.agg  b             0.0620  0.0131        4.74 7.99e- 6</w:t>
+      </w:r>
+      <w:r>
+        <w:br/>
+      </w:r>
+      <w:r>
+        <w:rPr>
+          <w:rStyle w:val="VerbatimChar"/>
+        </w:rPr>
+        <w:t xml:space="preserve">## 15 .                  c             2.04    0.432         4.71 9.21e- 6</w:t>
+      </w:r>
+      <w:r>
+        <w:br/>
+      </w:r>
+      <w:r>
+        <w:rPr>
+          <w:rStyle w:val="VerbatimChar"/>
+        </w:rPr>
+        <w:t xml:space="preserve">## 16 11. crisim.asy.agg b             0.0672  0.0111        6.07 3.07e- 8</w:t>
+      </w:r>
+      <w:r>
+        <w:br/>
+      </w:r>
+      <w:r>
+        <w:rPr>
+          <w:rStyle w:val="VerbatimChar"/>
+        </w:rPr>
+        <w:t xml:space="preserve">## 17 .                  c             2.25    0.409         5.50 3.58e- 7</w:t>
+      </w:r>
+      <w:r>
+        <w:br/>
+      </w:r>
+      <w:r>
+        <w:rPr>
+          <w:rStyle w:val="VerbatimChar"/>
+        </w:rPr>
+        <w:t xml:space="preserve">## 18 12. axb.isi.agg    a             0.0957  0.0348        2.75 7.22e- 3</w:t>
+      </w:r>
+      <w:r>
+        <w:br/>
+      </w:r>
+      <w:r>
+        <w:rPr>
+          <w:rStyle w:val="VerbatimChar"/>
+        </w:rPr>
+        <w:t xml:space="preserve">## 19 .                  b             1.39    0.132        10.6  2.19e-17</w:t>
+      </w:r>
+      <w:r>
+        <w:br/>
+      </w:r>
+      <w:r>
+        <w:rPr>
+          <w:rStyle w:val="VerbatimChar"/>
+        </w:rPr>
+        <w:t xml:space="preserve">## 20 13. crisi.asy.con  b             0.135   0.0163        8.26 7.65e-11</w:t>
+      </w:r>
+      <w:r>
+        <w:br/>
+      </w:r>
+      <w:r>
+        <w:rPr>
+          <w:rStyle w:val="VerbatimChar"/>
+        </w:rPr>
+        <w:t xml:space="preserve">## 21 .                  c             5.77    1.16          4.99 8.14e- 6</w:t>
+      </w:r>
+      <w:r>
+        <w:br/>
+      </w:r>
+      <w:r>
+        <w:rPr>
+          <w:rStyle w:val="VerbatimChar"/>
+        </w:rPr>
+        <w:t xml:space="preserve">## 22 14. crisim.asy.con b             0.101   0.0147        6.88 1.03e- 8</w:t>
+      </w:r>
+      <w:r>
+        <w:br/>
+      </w:r>
+      <w:r>
+        <w:rPr>
+          <w:rStyle w:val="VerbatimChar"/>
+        </w:rPr>
+        <w:t xml:space="preserve">## 23 .                  c             4.16    0.858         4.85 1.27e- 5</w:t>
+      </w:r>
+      <w:r>
+        <w:br/>
+      </w:r>
+      <w:r>
+        <w:rPr>
+          <w:rStyle w:val="VerbatimChar"/>
+        </w:rPr>
+        <w:t xml:space="preserve">## 24 15. ftisi          ISI           0.556   0.0654        8.51 5.40e-13</w:t>
+      </w:r>
+      <w:r>
+        <w:br/>
+      </w:r>
+      <w:r>
+        <w:rPr>
+          <w:rStyle w:val="VerbatimChar"/>
+        </w:rPr>
+        <w:t xml:space="preserve">## 25 .                  FTCon        -2.58    0.560        -4.60 1.44e- 5</w:t>
+      </w:r>
+      <w:r>
+        <w:br/>
+      </w:r>
+      <w:r>
+        <w:rPr>
+          <w:rStyle w:val="VerbatimChar"/>
+        </w:rPr>
+        <w:t xml:space="preserve">## 26 .                  FTDecid      -1.34    0.559        -2.40 1.86e- 2</w:t>
+      </w:r>
+      <w:r>
+        <w:br/>
+      </w:r>
+      <w:r>
+        <w:rPr>
+          <w:rStyle w:val="VerbatimChar"/>
+        </w:rPr>
+        <w:t xml:space="preserve">## 27 .                  FTPPDF        3.03    1.16          2.61 1.07e- 2</w:t>
+      </w:r>
+      <w:r>
+        <w:br/>
+      </w:r>
+      <w:r>
+        <w:rPr>
+          <w:rStyle w:val="VerbatimChar"/>
+        </w:rPr>
+        <w:t xml:space="preserve">## 28 .                  ISI:FTDecid  -0.226   0.0794       -2.85 5.56e- 3</w:t>
+      </w:r>
+      <w:r>
+        <w:br/>
+      </w:r>
+      <w:r>
+        <w:rPr>
+          <w:rStyle w:val="VerbatimChar"/>
+        </w:rPr>
+        <w:t xml:space="preserve">## 29 .                  ISI:FTPPDF   -0.417   0.154        -2.70 8.42e- 3</w:t>
+      </w:r>
+    </w:p>
+    <w:bookmarkEnd w:id="176"/>
+    <w:bookmarkStart w:id="177" w:name="table-a3-extended-sfc-table"/>
+    <w:p>
+      <w:pPr>
+        <w:pStyle w:val="Heading3"/>
+      </w:pPr>
+      <w:r>
+        <w:t xml:space="preserve">Table A3: Extended SFC table</w:t>
+      </w:r>
+    </w:p>
+    <w:p>
+      <w:pPr>
+        <w:pStyle w:val="FirstParagraph"/>
+      </w:pPr>
+      <w:r>
+        <w:t xml:space="preserve">Extended ROS predictions were compared for the three aggregated data models with two predictors, Models 7, 9 and 15:</w:t>
+      </w:r>
+      <w:r>
+        <w:t xml:space="preserve"> </w:t>
+      </w:r>
+      <w:r>
+        <w:rPr>
+          <w:i/>
+          <w:iCs/>
+        </w:rPr>
+        <w:t xml:space="preserve">ISI</w:t>
+      </w:r>
+      <w:r>
+        <w:t xml:space="preserve"> </w:t>
+      </w:r>
+      <w:r>
+        <w:t xml:space="preserve">(or</w:t>
+      </w:r>
+      <w:r>
+        <w:t xml:space="preserve"> </w:t>
+      </w:r>
+      <w:r>
+        <w:rPr>
+          <w:i/>
+          <w:iCs/>
+        </w:rPr>
+        <w:t xml:space="preserve">ISI</w:t>
+      </w:r>
+      <w:r>
+        <w:rPr>
+          <w:i/>
+          <w:iCs/>
+          <w:vertAlign w:val="subscript"/>
+        </w:rPr>
+        <w:t xml:space="preserve">sa</w:t>
+      </w:r>
+      <w:r>
+        <w:t xml:space="preserve">) and</w:t>
+      </w:r>
+      <w:r>
+        <w:t xml:space="preserve"> </w:t>
+      </w:r>
+      <w:r>
+        <w:rPr>
+          <w:i/>
+          <w:iCs/>
+        </w:rPr>
+        <w:t xml:space="preserve">SFC,</w:t>
+      </w:r>
+      <w:r>
+        <w:t xml:space="preserve"> </w:t>
+      </w:r>
+      <w:r>
+        <w:t xml:space="preserve">and</w:t>
+      </w:r>
+      <w:r>
+        <w:t xml:space="preserve"> </w:t>
+      </w:r>
+      <w:r>
+        <w:rPr>
+          <w:i/>
+          <w:iCs/>
+        </w:rPr>
+        <w:t xml:space="preserve">ISI</w:t>
+      </w:r>
+      <w:r>
+        <w:t xml:space="preserve"> </w:t>
+      </w:r>
+      <w:r>
+        <w:t xml:space="preserve">and fuel type (Table S2). SFC-based models used a</w:t>
+      </w:r>
+      <w:r>
+        <w:t xml:space="preserve"> </w:t>
+      </w:r>
+      <w:r>
+        <w:rPr>
+          <w:i/>
+          <w:iCs/>
+        </w:rPr>
+        <w:t xml:space="preserve">sqrt(SFC)</w:t>
+      </w:r>
+      <w:r>
+        <w:t xml:space="preserve"> </w:t>
+      </w:r>
+      <w:r>
+        <w:t xml:space="preserve">term, which performed slightly better (</w:t>
+      </w:r>
+      <w:r>
+        <w:rPr>
+          <w:i/>
+          <w:iCs/>
+        </w:rPr>
+        <w:t xml:space="preserve">ISI</w:t>
+      </w:r>
+      <w:r>
+        <w:t xml:space="preserve">: Efron’s R</w:t>
+      </w:r>
+      <w:r>
+        <w:rPr>
+          <w:vertAlign w:val="superscript"/>
+        </w:rPr>
+        <w:t xml:space="preserve">2</w:t>
+      </w:r>
+      <w:r>
+        <w:t xml:space="preserve">=0.5159);</w:t>
+      </w:r>
+      <w:r>
+        <w:t xml:space="preserve"> </w:t>
+      </w:r>
+      <w:r>
+        <w:rPr>
+          <w:i/>
+          <w:iCs/>
+        </w:rPr>
+        <w:t xml:space="preserve">ISI</w:t>
+      </w:r>
+      <w:r>
+        <w:rPr>
+          <w:i/>
+          <w:iCs/>
+          <w:vertAlign w:val="subscript"/>
+        </w:rPr>
+        <w:t xml:space="preserve">sa</w:t>
+      </w:r>
+      <w:r>
+        <w:t xml:space="preserve">: adjusted R</w:t>
+      </w:r>
+      <w:r>
+        <w:rPr>
+          <w:vertAlign w:val="superscript"/>
+        </w:rPr>
+        <w:t xml:space="preserve">2</w:t>
+      </w:r>
+      <w:r>
+        <w:t xml:space="preserve">=0.6623) than an untransformed</w:t>
+      </w:r>
+      <w:r>
+        <w:t xml:space="preserve"> </w:t>
+      </w:r>
+      <w:r>
+        <w:rPr>
+          <w:i/>
+          <w:iCs/>
+        </w:rPr>
+        <w:t xml:space="preserve">SFC</w:t>
+      </w:r>
+      <w:r>
+        <w:t xml:space="preserve"> </w:t>
+      </w:r>
+      <w:r>
+        <w:t xml:space="preserve">term (</w:t>
+      </w:r>
+      <w:r>
+        <w:rPr>
+          <w:i/>
+          <w:iCs/>
+        </w:rPr>
+        <w:t xml:space="preserve">ISI</w:t>
+      </w:r>
+      <w:r>
+        <w:t xml:space="preserve">: 0.489 ;</w:t>
+      </w:r>
+      <w:r>
+        <w:t xml:space="preserve"> </w:t>
+      </w:r>
+      <w:r>
+        <w:rPr>
+          <w:i/>
+          <w:iCs/>
+        </w:rPr>
+        <w:t xml:space="preserve">ISI</w:t>
+      </w:r>
+      <w:r>
+        <w:rPr>
+          <w:i/>
+          <w:iCs/>
+          <w:vertAlign w:val="subscript"/>
+        </w:rPr>
+        <w:t xml:space="preserve">sa</w:t>
+      </w:r>
+      <w:r>
+        <w:t xml:space="preserve">: 0.6476 , respectively).</w:t>
+      </w:r>
+    </w:p>
+    <w:p>
+      <w:pPr>
+        <w:spacing w:before="0" w:after="60"/>
+        <w:keepNext/>
+        <w:jc w:val="start"/>
+        <w:pStyle w:val="caption"/>
+      </w:pPr>
+      <w:r>
+        <w:rPr>
+          <w:rFonts w:ascii="Calibri" w:hAnsi="Calibri"/>
+          <w:sz w:val="24"/>
+        </w:rPr>
+        <w:t xml:space="preserve">Table </w:t>
+      </w:r>
+      <w:r>
+        <w:fldChar w:fldCharType="begin" w:dirty="true"/>
+      </w:r>
+      <w:r>
+        <w:instrText xml:space="preserve" w:dirty="true"> SEQ Table \* ARABIC </w:instrText>
+      </w:r>
+      <w:r>
+        <w:fldChar w:fldCharType="separate" w:dirty="true"/>
+      </w:r>
+      <w:r>
+        <w:rPr>
+          <w:noProof/>
+          <w:rFonts w:ascii="Calibri" w:hAnsi="Calibri"/>
+          <w:sz w:val="24"/>
+        </w:rPr>
+        <w:t xml:space="default">1</w:t>
+      </w:r>
+      <w:r>
+        <w:fldChar w:fldCharType="end" w:dirty="true"/>
+      </w:r>
+      <w:r>
+        <w:rPr>
+          <w:rFonts w:ascii="Calibri" w:hAnsi="Calibri"/>
+          <w:sz w:val="24"/>
+        </w:rPr>
+        <w:t xml:space="preserve">: </w:t>
+      </w:r>
+      <w:r>
+        <w:rPr>
+          <w:rFonts w:ascii="Calibri" w:hAnsi="Calibri"/>
+          <w:sz w:val="24"/>
+          <w:color w:val="333333"/>
+        </w:rPr>
+        <w:t xml:space="default">Extended prediction table for multivariate models</w:t>
+      </w:r>
+    </w:p>
+    <w:tbl xmlns:w="http://schemas.openxmlformats.org/wordprocessingml/2006/main" xmlns:wp="http://schemas.openxmlformats.org/drawingml/2006/wordprocessingDrawing" xmlns:r="http://schemas.openxmlformats.org/officeDocument/2006/relationships" xmlns:w14="http://schemas.microsoft.com/office/word/2010/wordml">
+      <w:tblPr>
+        <w:tblCellMar>
+          <w:top w:w="0" w:type="dxa"/>
+          <w:bottom w:w="0" w:type="dxa"/>
+          <w:start w:w="60" w:type="dxa"/>
+          <w:end w:w="60" w:type="dxa"/>
+        </w:tblCellMar>
+        <w:tblW w:type="pct" w:w="100%"/>
+        <w:tblLook w:firstRow="0" w:lastRow="0" w:firstColumn="0" w:lastColumn="0" w:noHBand="0" w:noVBand="0"/>
+        <w:jc w:val="center"/>
+      </w:tblPr>
+      <w:tr>
+        <w:trPr>
+          <w:cantSplit/>
+          <w:tblHeader/>
+        </w:trPr>
+        <w:tc>
+          <w:tcPr>
+            <w:tcBorders>
+              <w:top w:val="single" w:sz="16" w:space="0" w:color="BLACK"/>
+              <w:start w:val="single" w:space="0" w:color="D3D3D3"/>
+            </w:tcBorders>
+          </w:tcPr>
+          <w:p>
+            <w:pPr>
+              <w:spacing w:before="0" w:after="60"/>
+              <w:keepNext/>
+            </w:pPr>
+            <w:r>
+              <w:rPr>
+                <w:rFonts w:ascii="Calibri" w:hAnsi="Calibri"/>
+                <w:sz w:val="20"/>
+              </w:rPr>
+              <w:t xml:space="default"/>
+            </w:r>
+          </w:p>
+        </w:tc>
+        <w:tc>
+          <w:tcPr>
+            <w:tcBorders>
+              <w:top w:val="single" w:sz="16" w:space="0" w:color="BLACK"/>
+            </w:tcBorders>
+          </w:tcPr>
+          <w:p>
+            <w:pPr>
+              <w:spacing w:before="0" w:after="60"/>
+              <w:keepNext/>
+            </w:pPr>
+            <w:r>
+              <w:rPr>
+                <w:rFonts w:ascii="Calibri" w:hAnsi="Calibri"/>
+                <w:sz w:val="20"/>
+              </w:rPr>
+              <w:t xml:space="default"/>
+            </w:r>
+          </w:p>
+        </w:tc>
+        <w:tc>
+          <w:tcPr>
+            <w:tcBorders>
+              <w:top w:val="single" w:sz="16" w:space="0" w:color="BLACK"/>
+            </w:tcBorders>
+          </w:tcPr>
+          <w:p>
+            <w:pPr>
+              <w:spacing w:before="0" w:after="60"/>
+              <w:keepNext/>
+            </w:pPr>
+            <w:r>
+              <w:rPr>
+                <w:rFonts w:ascii="Calibri" w:hAnsi="Calibri"/>
+                <w:sz w:val="20"/>
+              </w:rPr>
+              <w:t xml:space="default"/>
+            </w:r>
+          </w:p>
+        </w:tc>
+        <w:tc>
+          <w:tcPr>
+            <w:tcBorders>
+              <w:top w:val="single" w:sz="16" w:space="0" w:color="BLACK"/>
+              <w:bottom w:val="single" w:sz="16" w:space="0" w:color="BLACK"/>
+              <w:end w:val="single" w:space="0" w:color="D3D3D3"/>
+            </w:tcBorders>
+            <w:gridSpan w:val="3"/>
+          </w:tcPr>
+          <w:p>
+            <w:pPr>
+              <w:spacing w:before="0" w:after="60"/>
+              <w:keepNext/>
+              <w:jc w:val="center"/>
+            </w:pPr>
+            <w:r>
+              <w:rPr>
+                <w:rFonts w:ascii="Calibri" w:hAnsi="Calibri"/>
+                <w:sz w:val="20"/>
+              </w:rPr>
+              <w:t xml:space="default">Predicted ROS (m/min)</w:t>
+            </w:r>
+          </w:p>
+        </w:tc>
+      </w:tr>
+      <w:tr>
+        <w:trPr>
+          <w:cantSplit/>
+          <w:tblHeader/>
+        </w:trPr>
+        <w:tc>
+          <w:tcPr>
+            <w:tcBorders>
               <w:bottom w:val="single" w:sz="16" w:space="0" w:color="BLACK"/>
               <w:start w:val="single" w:space="0" w:color="D3D3D3"/>
             </w:tcBorders>
@@ -21419,7 +22971,7 @@
           <w:i/>
           <w:iCs/>
         </w:rPr>
-        <w:t xml:space="preserve">Caption: Table A2. Extended predictions for models 7 and 9, using varying values of predicted Surface Fuel Consumption (SFC; Models 7 and 9) from 0.7 kg m</w:t>
+        <w:t xml:space="preserve">Caption: Table A3. Extended predictions for models 7 and 9, using varying values of predicted Surface Fuel Consumption (SFC; Models 7 and 9) from 0.7 kg m</w:t>
       </w:r>
       <w:r>
         <w:rPr>

</xml_diff>